<commit_message>
Eindverslag met zelfreflectie van mijzelf ingevuld
</commit_message>
<xml_diff>
--- a/documentatie/eindverslag.docx
+++ b/documentatie/eindverslag.docx
@@ -1101,11 +1101,19 @@
                 <w:b/>
               </w:rPr>
             </w:pPr>
-            <w:r>
-              <w:rPr>
-                <w:b/>
-              </w:rPr>
-              <w:t>Naam / Namen</w:t>
+            <w:proofErr w:type="gramStart"/>
+            <w:r>
+              <w:rPr>
+                <w:b/>
+              </w:rPr>
+              <w:t>Naam /</w:t>
+            </w:r>
+            <w:proofErr w:type="gramEnd"/>
+            <w:r>
+              <w:rPr>
+                <w:b/>
+              </w:rPr>
+              <w:t xml:space="preserve"> Namen</w:t>
             </w:r>
           </w:p>
         </w:tc>
@@ -1375,7 +1383,15 @@
         <w:t>De rolverdeling is opgesteld door een overleg over de verschillende aspecten van het project. Wij hebben ervoor gekozen om Vince van Noort tot teamleider te benoemen, omdat hij al ervar</w:t>
       </w:r>
       <w:r>
-        <w:t xml:space="preserve">ing had in groepsverband werken, dankzij zijn eerder gelopen stages op het MBO. Diederik Schouten en Harry van Kuik </w:t>
+        <w:t xml:space="preserve">ing had in groepsverband werken, dankzij zijn eerder gelopen stages op het </w:t>
+      </w:r>
+      <w:proofErr w:type="gramStart"/>
+      <w:r>
+        <w:t>MBO</w:t>
+      </w:r>
+      <w:proofErr w:type="gramEnd"/>
+      <w:r>
+        <w:t xml:space="preserve">. Diederik Schouten en Harry van Kuik </w:t>
       </w:r>
       <w:r>
         <w:t xml:space="preserve">hebben ook al meer ervaring met programmeren dus dat zijn de analisten. </w:t>
@@ -2997,9 +3013,11 @@
             <w:pPr>
               <w:spacing w:after="160" w:line="259" w:lineRule="auto"/>
             </w:pPr>
+            <w:proofErr w:type="gramStart"/>
             <w:r>
               <w:t>ja</w:t>
             </w:r>
+            <w:proofErr w:type="gramEnd"/>
           </w:p>
         </w:tc>
         <w:tc>
@@ -3360,6 +3378,9 @@
         </w:tc>
       </w:tr>
       <w:tr>
+        <w:trPr>
+          <w:trHeight w:val="1689"/>
+        </w:trPr>
         <w:tc>
           <w:tcPr>
             <w:tcW w:w="960" w:type="dxa"/>
@@ -3398,6 +3419,29 @@
                 <w:szCs w:val="18"/>
               </w:rPr>
             </w:pPr>
+            <w:r>
+              <w:rPr>
+                <w:sz w:val="18"/>
+                <w:szCs w:val="18"/>
+              </w:rPr>
+              <w:t xml:space="preserve">Om de grafische interface te realiseren ben ik samen met Wouter begonnen aan het onderzoeken van </w:t>
+            </w:r>
+            <w:proofErr w:type="spellStart"/>
+            <w:r>
+              <w:rPr>
+                <w:sz w:val="18"/>
+                <w:szCs w:val="18"/>
+              </w:rPr>
+              <w:t>tKinter</w:t>
+            </w:r>
+            <w:proofErr w:type="spellEnd"/>
+            <w:r>
+              <w:rPr>
+                <w:sz w:val="18"/>
+                <w:szCs w:val="18"/>
+              </w:rPr>
+              <w:t>. Dit omdat wij hier beide weinig ervaring mee hadden en dit een interessante uitdagen vinden.</w:t>
+            </w:r>
           </w:p>
         </w:tc>
         <w:tc>
@@ -3411,6 +3455,13 @@
                 <w:szCs w:val="18"/>
               </w:rPr>
             </w:pPr>
+            <w:r>
+              <w:rPr>
+                <w:sz w:val="18"/>
+                <w:szCs w:val="18"/>
+              </w:rPr>
+              <w:t xml:space="preserve">Omdat ik de taak van analist op mezelf had genomen ben ik samen met de groep op de eerste dag begonnen met uitschrijven van een ruwe PSD. Hierin werd niet specifiek bekeken wat er geprogrammeerd moet worden maar meer een flowchart om overzicht in het project te krijgen. </w:t>
+            </w:r>
           </w:p>
         </w:tc>
         <w:tc>
@@ -3424,6 +3475,20 @@
                 <w:szCs w:val="18"/>
               </w:rPr>
             </w:pPr>
+            <w:r>
+              <w:rPr>
+                <w:sz w:val="18"/>
+                <w:szCs w:val="18"/>
+              </w:rPr>
+              <w:t xml:space="preserve">Samen met Wouter hebben wij veel onderzoek gepleegd naar het maken van een grafische interface. Hiervoor hebben wij gebruikgemaakt van onder andere python documentatie, instructiefilmpjes en </w:t>
+            </w:r>
+            <w:r>
+              <w:rPr>
+                <w:sz w:val="18"/>
+                <w:szCs w:val="18"/>
+              </w:rPr>
+              <w:t xml:space="preserve">forums. </w:t>
+            </w:r>
           </w:p>
         </w:tc>
         <w:tc>
@@ -3437,6 +3502,20 @@
                 <w:szCs w:val="18"/>
               </w:rPr>
             </w:pPr>
+            <w:r>
+              <w:rPr>
+                <w:sz w:val="18"/>
+                <w:szCs w:val="18"/>
+              </w:rPr>
+              <w:t>Uiteindelijk hebben wij een interface weten te programmeren die aan de eisen van het project voldeed.</w:t>
+            </w:r>
+            <w:r>
+              <w:rPr>
+                <w:sz w:val="18"/>
+                <w:szCs w:val="18"/>
+              </w:rPr>
+              <w:t xml:space="preserve"> </w:t>
+            </w:r>
           </w:p>
         </w:tc>
         <w:tc>
@@ -3450,6 +3529,22 @@
                 <w:szCs w:val="18"/>
               </w:rPr>
             </w:pPr>
+            <w:r>
+              <w:rPr>
+                <w:sz w:val="18"/>
+                <w:szCs w:val="18"/>
+              </w:rPr>
+              <w:t xml:space="preserve">Het was een zeer leerzaam project en ik heb mezelf goed weten te ontwikkelen. Het belangrijkste leerdoel is voor mij plannen. Door onduidelijke planning is er aan een aantal onderwerpen meer tijd besteed dan nodig </w:t>
+            </w:r>
+            <w:bookmarkStart w:id="7" w:name="_GoBack"/>
+            <w:bookmarkEnd w:id="7"/>
+            <w:r>
+              <w:rPr>
+                <w:sz w:val="18"/>
+                <w:szCs w:val="18"/>
+              </w:rPr>
+              <w:t xml:space="preserve">geweest met een strakke planning. </w:t>
+            </w:r>
           </w:p>
         </w:tc>
       </w:tr>
@@ -3723,14 +3818,46 @@
                 <w:sz w:val="18"/>
                 <w:szCs w:val="18"/>
               </w:rPr>
-              <w:t xml:space="preserve">Er was behoefte aan een Grafische user interface.  </w:t>
-            </w:r>
-            <w:r>
-              <w:rPr>
-                <w:sz w:val="18"/>
-                <w:szCs w:val="18"/>
-              </w:rPr>
-              <w:t>Ik heb samen met Harry gekozen om hier aan te gaan werken gezien het feit dat dit ons interessant leek</w:t>
+              <w:t xml:space="preserve">Er was behoefte aan een Grafische </w:t>
+            </w:r>
+            <w:proofErr w:type="gramStart"/>
+            <w:r>
+              <w:rPr>
+                <w:sz w:val="18"/>
+                <w:szCs w:val="18"/>
+              </w:rPr>
+              <w:t>user interface</w:t>
+            </w:r>
+            <w:proofErr w:type="gramEnd"/>
+            <w:r>
+              <w:rPr>
+                <w:sz w:val="18"/>
+                <w:szCs w:val="18"/>
+              </w:rPr>
+              <w:t xml:space="preserve">.  </w:t>
+            </w:r>
+            <w:r>
+              <w:rPr>
+                <w:sz w:val="18"/>
+                <w:szCs w:val="18"/>
+              </w:rPr>
+              <w:t xml:space="preserve">Ik heb samen met Harry gekozen om </w:t>
+            </w:r>
+            <w:proofErr w:type="gramStart"/>
+            <w:r>
+              <w:rPr>
+                <w:sz w:val="18"/>
+                <w:szCs w:val="18"/>
+              </w:rPr>
+              <w:t>hier aan</w:t>
+            </w:r>
+            <w:proofErr w:type="gramEnd"/>
+            <w:r>
+              <w:rPr>
+                <w:sz w:val="18"/>
+                <w:szCs w:val="18"/>
+              </w:rPr>
+              <w:t xml:space="preserve"> te gaan werken gezien het feit dat dit ons interessant leek</w:t>
             </w:r>
           </w:p>
         </w:tc>
@@ -3757,8 +3884,17 @@
                 <w:sz w:val="18"/>
                 <w:szCs w:val="18"/>
               </w:rPr>
-              <w:t>ik in het begin van het project niet veel kunnen uitvoeren. daarom</w:t>
-            </w:r>
+              <w:t xml:space="preserve">ik in het begin van het project niet veel kunnen uitvoeren. </w:t>
+            </w:r>
+            <w:proofErr w:type="gramStart"/>
+            <w:r>
+              <w:rPr>
+                <w:sz w:val="18"/>
+                <w:szCs w:val="18"/>
+              </w:rPr>
+              <w:t>daarom</w:t>
+            </w:r>
+            <w:proofErr w:type="gramEnd"/>
             <w:r>
               <w:rPr>
                 <w:sz w:val="18"/>
@@ -3918,6 +4054,7 @@
                 <w:sz w:val="18"/>
                 <w:szCs w:val="18"/>
               </w:rPr>
+              <w:lastRenderedPageBreak/>
               <w:t>Teamlid</w:t>
             </w:r>
           </w:p>
@@ -4625,8 +4762,6 @@
               </w:rPr>
               <w:t>2</w:t>
             </w:r>
-            <w:bookmarkStart w:id="7" w:name="_GoBack"/>
-            <w:bookmarkEnd w:id="7"/>
           </w:p>
         </w:tc>
         <w:tc>
@@ -5153,7 +5288,7 @@
           <w:rPr>
             <w:noProof/>
           </w:rPr>
-          <w:t>9</w:t>
+          <w:t>8</w:t>
         </w:r>
         <w:r>
           <w:fldChar w:fldCharType="end"/>
@@ -6208,7 +6343,7 @@
 </file>
 
 <file path=customXml/itemProps1.xml><?xml version="1.0" encoding="utf-8"?>
-<ds:datastoreItem xmlns:ds="http://schemas.openxmlformats.org/officeDocument/2006/customXml" ds:itemID="{BE49E179-2A3A-4022-8C33-26CEB9F68176}">
+<ds:datastoreItem xmlns:ds="http://schemas.openxmlformats.org/officeDocument/2006/customXml" ds:itemID="{6692B9B9-36B6-4419-AC34-7B3B0CBEC997}">
   <ds:schemaRefs>
     <ds:schemaRef ds:uri="http://schemas.openxmlformats.org/officeDocument/2006/bibliography"/>
   </ds:schemaRefs>

</xml_diff>

<commit_message>
Eindverslag v0.96 zelfreflecties en begin slot
</commit_message>
<xml_diff>
--- a/documentatie/eindverslag.docx
+++ b/documentatie/eindverslag.docx
@@ -7,6 +7,8 @@
         <w:pStyle w:val="Titel"/>
         <w:jc w:val="center"/>
       </w:pPr>
+      <w:bookmarkStart w:id="0" w:name="_GoBack"/>
+      <w:bookmarkEnd w:id="0"/>
       <w:r>
         <w:t xml:space="preserve">Eindverslag Miniproject </w:t>
       </w:r>
@@ -80,10 +82,10 @@
           <w:lang w:eastAsia="nl-NL"/>
         </w:rPr>
         <w:drawing>
-          <wp:inline distT="0" distB="0" distL="0" distR="0" wp14:anchorId="56B0A803" wp14:editId="7F2FEE96">
-            <wp:extent cx="5429250" cy="3429000"/>
-            <wp:effectExtent l="0" t="0" r="0" b="0"/>
-            <wp:docPr id="1" name="Afbeelding 1" descr="http://vnet.verkeersnet1.netdna-cdn.com/wp-content/uploads/2012/05/zwolle_stalling.jpg"/>
+          <wp:inline distT="0" distB="0" distL="0" distR="0" wp14:anchorId="56B0A803" wp14:editId="04D4D561">
+            <wp:extent cx="5429250" cy="3393281"/>
+            <wp:effectExtent l="0" t="0" r="6350" b="10795"/>
+            <wp:docPr id="1" name="Afbeelding 1"/>
             <wp:cNvGraphicFramePr>
               <a:graphicFrameLocks xmlns:a="http://schemas.openxmlformats.org/drawingml/2006/main" noChangeAspect="1"/>
             </wp:cNvGraphicFramePr>
@@ -104,7 +106,6 @@
                         </a:ext>
                       </a:extLst>
                     </a:blip>
-                    <a:srcRect/>
                     <a:stretch>
                       <a:fillRect/>
                     </a:stretch>
@@ -112,7 +113,7 @@
                   <pic:spPr bwMode="auto">
                     <a:xfrm>
                       <a:off x="0" y="0"/>
-                      <a:ext cx="5429250" cy="3429000"/>
+                      <a:ext cx="5429250" cy="3393281"/>
                     </a:xfrm>
                     <a:prstGeom prst="rect">
                       <a:avLst/>
@@ -202,19 +203,19 @@
         <w:pStyle w:val="Geenafstand"/>
         <w:jc w:val="right"/>
       </w:pPr>
-      <w:commentRangeStart w:id="0"/>
+      <w:commentRangeStart w:id="1"/>
       <w:r>
         <w:t>Versie: 0.</w:t>
       </w:r>
       <w:r>
         <w:t>9</w:t>
       </w:r>
-      <w:commentRangeEnd w:id="0"/>
+      <w:commentRangeEnd w:id="1"/>
       <w:r>
         <w:rPr>
           <w:rStyle w:val="Verwijzingopmerking"/>
         </w:rPr>
-        <w:commentReference w:id="0"/>
+        <w:commentReference w:id="1"/>
       </w:r>
       <w:r>
         <w:t>2</w:t>
@@ -606,22 +607,22 @@
       <w:r>
         <w:br w:type="page"/>
       </w:r>
-      <w:bookmarkStart w:id="1" w:name="_Toc465332438"/>
-      <w:commentRangeStart w:id="2"/>
+      <w:bookmarkStart w:id="2" w:name="_Toc465332438"/>
+      <w:commentRangeStart w:id="3"/>
       <w:r>
         <w:lastRenderedPageBreak/>
         <w:t>Inleiding</w:t>
       </w:r>
-      <w:commentRangeEnd w:id="2"/>
+      <w:commentRangeEnd w:id="3"/>
       <w:r>
         <w:rPr>
           <w:rStyle w:val="Verwijzingopmerking"/>
           <w:rFonts w:asciiTheme="minorHAnsi" w:eastAsiaTheme="minorHAnsi" w:hAnsiTheme="minorHAnsi" w:cstheme="minorBidi"/>
           <w:color w:val="auto"/>
         </w:rPr>
-        <w:commentReference w:id="2"/>
+        <w:commentReference w:id="3"/>
       </w:r>
-      <w:bookmarkEnd w:id="1"/>
+      <w:bookmarkEnd w:id="2"/>
     </w:p>
     <w:p>
       <w:pPr>
@@ -648,7 +649,7 @@
           <w:b/>
         </w:rPr>
       </w:pPr>
-      <w:bookmarkStart w:id="3" w:name="_Toc465332439"/>
+      <w:bookmarkStart w:id="4" w:name="_Toc465332439"/>
       <w:r>
         <w:rPr>
           <w:b/>
@@ -656,17 +657,17 @@
         <w:lastRenderedPageBreak/>
         <w:t>Teamgegevens</w:t>
       </w:r>
-      <w:bookmarkEnd w:id="3"/>
+      <w:bookmarkEnd w:id="4"/>
     </w:p>
     <w:p>
       <w:pPr>
         <w:pStyle w:val="Kop2"/>
       </w:pPr>
-      <w:bookmarkStart w:id="4" w:name="_Toc465332440"/>
+      <w:bookmarkStart w:id="5" w:name="_Toc465332440"/>
       <w:r>
         <w:t>Contactgegevens</w:t>
       </w:r>
-      <w:bookmarkEnd w:id="4"/>
+      <w:bookmarkEnd w:id="5"/>
     </w:p>
     <w:p>
       <w:pPr>
@@ -1025,11 +1026,11 @@
       <w:pPr>
         <w:pStyle w:val="Kop2"/>
       </w:pPr>
-      <w:bookmarkStart w:id="5" w:name="_Toc465332441"/>
+      <w:bookmarkStart w:id="6" w:name="_Toc465332441"/>
       <w:r>
         <w:t>Rolverdeling</w:t>
       </w:r>
-      <w:bookmarkEnd w:id="5"/>
+      <w:bookmarkEnd w:id="6"/>
     </w:p>
     <w:p>
       <w:pPr>
@@ -1101,19 +1102,11 @@
                 <w:b/>
               </w:rPr>
             </w:pPr>
-            <w:proofErr w:type="gramStart"/>
-            <w:r>
-              <w:rPr>
-                <w:b/>
-              </w:rPr>
-              <w:t>Naam /</w:t>
-            </w:r>
-            <w:proofErr w:type="gramEnd"/>
-            <w:r>
-              <w:rPr>
-                <w:b/>
-              </w:rPr>
-              <w:t xml:space="preserve"> Namen</w:t>
+            <w:r>
+              <w:rPr>
+                <w:b/>
+              </w:rPr>
+              <w:t>Naam / Namen</w:t>
             </w:r>
           </w:p>
         </w:tc>
@@ -1188,15 +1181,7 @@
               <w:pStyle w:val="Geenafstand"/>
             </w:pPr>
             <w:r>
-              <w:t xml:space="preserve">Analyseert het probleem/ de taak, en maakt vervolgens een globaal overzicht van de </w:t>
-            </w:r>
-            <w:proofErr w:type="spellStart"/>
-            <w:r>
-              <w:t>applicatieworkflow</w:t>
-            </w:r>
-            <w:proofErr w:type="spellEnd"/>
-            <w:r>
-              <w:t>.</w:t>
+              <w:t>Analyseert het probleem/ de taak, en maakt vervolgens een globaal overzicht van de applicatieworkflow.</w:t>
             </w:r>
           </w:p>
         </w:tc>
@@ -1251,15 +1236,7 @@
               <w:pStyle w:val="Geenafstand"/>
             </w:pPr>
             <w:r>
-              <w:t xml:space="preserve">Test of de applicatie daadwerkelijk doet wat deze moet doen: Komt het overeen met de opdracht en de </w:t>
-            </w:r>
-            <w:proofErr w:type="spellStart"/>
-            <w:r>
-              <w:t>applicatieworkflow</w:t>
-            </w:r>
-            <w:proofErr w:type="spellEnd"/>
-            <w:r>
-              <w:t>?</w:t>
+              <w:t>Test of de applicatie daadwerkelijk doet wat deze moet doen: Komt het overeen met de opdracht en de applicatieworkflow?</w:t>
             </w:r>
           </w:p>
         </w:tc>
@@ -1383,15 +1360,7 @@
         <w:t>De rolverdeling is opgesteld door een overleg over de verschillende aspecten van het project. Wij hebben ervoor gekozen om Vince van Noort tot teamleider te benoemen, omdat hij al ervar</w:t>
       </w:r>
       <w:r>
-        <w:t xml:space="preserve">ing had in groepsverband werken, dankzij zijn eerder gelopen stages op het </w:t>
-      </w:r>
-      <w:proofErr w:type="gramStart"/>
-      <w:r>
-        <w:t>MBO</w:t>
-      </w:r>
-      <w:proofErr w:type="gramEnd"/>
-      <w:r>
-        <w:t xml:space="preserve">. Diederik Schouten en Harry van Kuik </w:t>
+        <w:t xml:space="preserve">ing had in groepsverband werken, dankzij zijn eerder gelopen stages op het MBO. Diederik Schouten en Harry van Kuik </w:t>
       </w:r>
       <w:r>
         <w:t xml:space="preserve">hebben ook al meer ervaring met programmeren dus dat zijn de analisten. </w:t>
@@ -1400,6 +1369,7 @@
         <w:t>Wouter van Eden en Jeroen van der Burgt hebben minder ervaring dan de anderen dus is het vanwege de korte duur van het project verstandig om andere mensen te laten programmeren.</w:t>
       </w:r>
     </w:p>
+    <w:p/>
     <w:p>
       <w:r>
         <w:br w:type="page"/>
@@ -1409,34 +1379,246 @@
       <w:pPr>
         <w:pStyle w:val="Kop1"/>
       </w:pPr>
-      <w:commentRangeStart w:id="6"/>
-      <w:proofErr w:type="spellStart"/>
+      <w:commentRangeStart w:id="7"/>
       <w:r>
         <w:lastRenderedPageBreak/>
         <w:t>Applicatieworkflow</w:t>
       </w:r>
-      <w:commentRangeEnd w:id="6"/>
-      <w:proofErr w:type="spellEnd"/>
+      <w:commentRangeEnd w:id="7"/>
       <w:r>
         <w:rPr>
           <w:rStyle w:val="Verwijzingopmerking"/>
           <w:rFonts w:asciiTheme="minorHAnsi" w:eastAsiaTheme="minorHAnsi" w:hAnsiTheme="minorHAnsi" w:cstheme="minorBidi"/>
           <w:color w:val="auto"/>
         </w:rPr>
-        <w:commentReference w:id="6"/>
+        <w:commentReference w:id="7"/>
+      </w:r>
+      <w:r>
+        <w:t xml:space="preserve"> </w:t>
       </w:r>
     </w:p>
     <w:p>
       <w:pPr>
         <w:pStyle w:val="Geenafstand"/>
       </w:pPr>
+    </w:p>
+    <w:p>
+      <w:pPr>
+        <w:pStyle w:val="Geenafstand"/>
+        <w:sectPr>
+          <w:footerReference w:type="default" r:id="rId15"/>
+          <w:pgSz w:w="11900" w:h="16840"/>
+          <w:pgMar w:top="1417" w:right="1417" w:bottom="1417" w:left="1417" w:header="708" w:footer="708" w:gutter="0"/>
+          <w:cols w:space="708"/>
+          <w:titlePg/>
+          <w:docGrid w:linePitch="360"/>
+        </w:sectPr>
+      </w:pPr>
+      <w:r>
+        <w:t xml:space="preserve">Op de volgende pagina’s zijn de PSD’s te vinden die </w:t>
+      </w:r>
+      <w:r>
+        <w:t xml:space="preserve">gemaakt zijn in het </w:t>
+      </w:r>
+      <w:r>
+        <w:t>opgegeven</w:t>
+      </w:r>
+      <w:r>
+        <w:t>b</w:t>
+      </w:r>
+      <w:r>
+        <w:t xml:space="preserve"> format.</w:t>
+      </w:r>
     </w:p>
     <w:p>
       <w:pPr>
         <w:pStyle w:val="Geenafstand"/>
       </w:pPr>
       <w:r>
-        <w:br w:type="page"/>
+        <w:rPr>
+          <w:noProof/>
+          <w:lang w:eastAsia="nl-NL"/>
+        </w:rPr>
+        <w:lastRenderedPageBreak/>
+        <w:drawing>
+          <wp:inline distT="0" distB="0" distL="0" distR="0" wp14:anchorId="05CF2BF3" wp14:editId="7C827F16">
+            <wp:extent cx="9550328" cy="3162300"/>
+            <wp:effectExtent l="0" t="0" r="0" b="0"/>
+            <wp:docPr id="2" name="Afbeelding 2" descr="C:\Users\Jeroen\AppData\Local\Microsoft\Windows\INetCacheContent.Word\fiets_ophalen.png"/>
+            <wp:cNvGraphicFramePr>
+              <a:graphicFrameLocks xmlns:a="http://schemas.openxmlformats.org/drawingml/2006/main" noChangeAspect="1"/>
+            </wp:cNvGraphicFramePr>
+            <a:graphic xmlns:a="http://schemas.openxmlformats.org/drawingml/2006/main">
+              <a:graphicData uri="http://schemas.openxmlformats.org/drawingml/2006/picture">
+                <pic:pic xmlns:pic="http://schemas.openxmlformats.org/drawingml/2006/picture">
+                  <pic:nvPicPr>
+                    <pic:cNvPr id="0" name="Picture 1" descr="C:\Users\Jeroen\AppData\Local\Microsoft\Windows\INetCacheContent.Word\fiets_ophalen.png"/>
+                    <pic:cNvPicPr>
+                      <a:picLocks noChangeAspect="1" noChangeArrowheads="1"/>
+                    </pic:cNvPicPr>
+                  </pic:nvPicPr>
+                  <pic:blipFill>
+                    <a:blip r:embed="rId16">
+                      <a:extLst>
+                        <a:ext uri="{28A0092B-C50C-407E-A947-70E740481C1C}">
+                          <a14:useLocalDpi xmlns:a14="http://schemas.microsoft.com/office/drawing/2010/main" val="0"/>
+                        </a:ext>
+                      </a:extLst>
+                    </a:blip>
+                    <a:srcRect/>
+                    <a:stretch>
+                      <a:fillRect/>
+                    </a:stretch>
+                  </pic:blipFill>
+                  <pic:spPr bwMode="auto">
+                    <a:xfrm>
+                      <a:off x="0" y="0"/>
+                      <a:ext cx="9562792" cy="3166427"/>
+                    </a:xfrm>
+                    <a:prstGeom prst="rect">
+                      <a:avLst/>
+                    </a:prstGeom>
+                    <a:noFill/>
+                    <a:ln>
+                      <a:noFill/>
+                    </a:ln>
+                  </pic:spPr>
+                </pic:pic>
+              </a:graphicData>
+            </a:graphic>
+          </wp:inline>
+        </w:drawing>
+      </w:r>
+    </w:p>
+    <w:p>
+      <w:pPr>
+        <w:pStyle w:val="Geenafstand"/>
+        <w:rPr>
+          <w:i/>
+        </w:rPr>
+      </w:pPr>
+      <w:r>
+        <w:rPr>
+          <w:i/>
+        </w:rPr>
+        <w:t>Fiets ophalen</w:t>
+      </w:r>
+    </w:p>
+    <w:p>
+      <w:pPr>
+        <w:pStyle w:val="Geenafstand"/>
+        <w:rPr>
+          <w:i/>
+        </w:rPr>
+      </w:pPr>
+      <w:r>
+        <w:rPr>
+          <w:i/>
+        </w:rPr>
+        <w:t>V2.0</w:t>
+      </w:r>
+    </w:p>
+    <w:p>
+      <w:pPr>
+        <w:pStyle w:val="Geenafstand"/>
+        <w:rPr>
+          <w:i/>
+        </w:rPr>
+      </w:pPr>
+    </w:p>
+    <w:p>
+      <w:pPr>
+        <w:pStyle w:val="Geenafstand"/>
+      </w:pPr>
+      <w:r>
+        <w:rPr>
+          <w:noProof/>
+          <w:lang w:eastAsia="nl-NL"/>
+        </w:rPr>
+        <w:lastRenderedPageBreak/>
+        <w:drawing>
+          <wp:inline distT="0" distB="0" distL="0" distR="0" wp14:anchorId="593354AD" wp14:editId="1AA13F1F">
+            <wp:extent cx="9526823" cy="3181350"/>
+            <wp:effectExtent l="0" t="0" r="0" b="0"/>
+            <wp:docPr id="3" name="Afbeelding 3" descr="C:\Users\Jeroen\AppData\Local\Microsoft\Windows\INetCacheContent.Word\registratie.png"/>
+            <wp:cNvGraphicFramePr>
+              <a:graphicFrameLocks xmlns:a="http://schemas.openxmlformats.org/drawingml/2006/main" noChangeAspect="1"/>
+            </wp:cNvGraphicFramePr>
+            <a:graphic xmlns:a="http://schemas.openxmlformats.org/drawingml/2006/main">
+              <a:graphicData uri="http://schemas.openxmlformats.org/drawingml/2006/picture">
+                <pic:pic xmlns:pic="http://schemas.openxmlformats.org/drawingml/2006/picture">
+                  <pic:nvPicPr>
+                    <pic:cNvPr id="0" name="Picture 3" descr="C:\Users\Jeroen\AppData\Local\Microsoft\Windows\INetCacheContent.Word\registratie.png"/>
+                    <pic:cNvPicPr>
+                      <a:picLocks noChangeAspect="1" noChangeArrowheads="1"/>
+                    </pic:cNvPicPr>
+                  </pic:nvPicPr>
+                  <pic:blipFill>
+                    <a:blip r:embed="rId17">
+                      <a:extLst>
+                        <a:ext uri="{28A0092B-C50C-407E-A947-70E740481C1C}">
+                          <a14:useLocalDpi xmlns:a14="http://schemas.microsoft.com/office/drawing/2010/main" val="0"/>
+                        </a:ext>
+                      </a:extLst>
+                    </a:blip>
+                    <a:srcRect/>
+                    <a:stretch>
+                      <a:fillRect/>
+                    </a:stretch>
+                  </pic:blipFill>
+                  <pic:spPr bwMode="auto">
+                    <a:xfrm>
+                      <a:off x="0" y="0"/>
+                      <a:ext cx="9530091" cy="3182441"/>
+                    </a:xfrm>
+                    <a:prstGeom prst="rect">
+                      <a:avLst/>
+                    </a:prstGeom>
+                    <a:noFill/>
+                    <a:ln>
+                      <a:noFill/>
+                    </a:ln>
+                  </pic:spPr>
+                </pic:pic>
+              </a:graphicData>
+            </a:graphic>
+          </wp:inline>
+        </w:drawing>
+      </w:r>
+    </w:p>
+    <w:p>
+      <w:pPr>
+        <w:pStyle w:val="Geenafstand"/>
+        <w:rPr>
+          <w:i/>
+        </w:rPr>
+      </w:pPr>
+      <w:r>
+        <w:rPr>
+          <w:i/>
+        </w:rPr>
+        <w:t>Fiets registreren</w:t>
+      </w:r>
+    </w:p>
+    <w:p>
+      <w:pPr>
+        <w:pStyle w:val="Geenafstand"/>
+        <w:rPr>
+          <w:i/>
+        </w:rPr>
+        <w:sectPr>
+          <w:pgSz w:w="16840" w:h="11900" w:orient="landscape"/>
+          <w:pgMar w:top="1417" w:right="1417" w:bottom="1417" w:left="1417" w:header="708" w:footer="708" w:gutter="0"/>
+          <w:cols w:space="708"/>
+          <w:titlePg/>
+          <w:docGrid w:linePitch="360"/>
+        </w:sectPr>
+      </w:pPr>
+      <w:r>
+        <w:rPr>
+          <w:i/>
+        </w:rPr>
+        <w:t>V2.0</w:t>
       </w:r>
     </w:p>
     <w:p>
@@ -1460,9 +1642,9 @@
       <w:tblGrid>
         <w:gridCol w:w="1365"/>
         <w:gridCol w:w="3515"/>
-        <w:gridCol w:w="1352"/>
-        <w:gridCol w:w="1370"/>
-        <w:gridCol w:w="1247"/>
+        <w:gridCol w:w="1211"/>
+        <w:gridCol w:w="1417"/>
+        <w:gridCol w:w="1341"/>
         <w:gridCol w:w="1134"/>
       </w:tblGrid>
       <w:tr>
@@ -1506,7 +1688,7 @@
         </w:tc>
         <w:tc>
           <w:tcPr>
-            <w:tcW w:w="1352" w:type="dxa"/>
+            <w:tcW w:w="1211" w:type="dxa"/>
           </w:tcPr>
           <w:p>
             <w:pPr>
@@ -1525,7 +1707,7 @@
         </w:tc>
         <w:tc>
           <w:tcPr>
-            <w:tcW w:w="1370" w:type="dxa"/>
+            <w:tcW w:w="1417" w:type="dxa"/>
           </w:tcPr>
           <w:p>
             <w:pPr>
@@ -1544,7 +1726,7 @@
         </w:tc>
         <w:tc>
           <w:tcPr>
-            <w:tcW w:w="1247" w:type="dxa"/>
+            <w:tcW w:w="1341" w:type="dxa"/>
           </w:tcPr>
           <w:p>
             <w:pPr>
@@ -1642,7 +1824,7 @@
         </w:tc>
         <w:tc>
           <w:tcPr>
-            <w:tcW w:w="1352" w:type="dxa"/>
+            <w:tcW w:w="1211" w:type="dxa"/>
           </w:tcPr>
           <w:p>
             <w:pPr>
@@ -1655,20 +1837,28 @@
         </w:tc>
         <w:tc>
           <w:tcPr>
-            <w:tcW w:w="1370" w:type="dxa"/>
-          </w:tcPr>
-          <w:p>
-            <w:pPr>
-              <w:spacing w:after="160" w:line="259" w:lineRule="auto"/>
-            </w:pPr>
-            <w:r>
-              <w:t>Dinsdag 25-10-2016</w:t>
-            </w:r>
-          </w:p>
-        </w:tc>
-        <w:tc>
-          <w:tcPr>
-            <w:tcW w:w="1247" w:type="dxa"/>
+            <w:tcW w:w="1417" w:type="dxa"/>
+          </w:tcPr>
+          <w:p>
+            <w:pPr>
+              <w:pStyle w:val="Geenafstand"/>
+            </w:pPr>
+            <w:r>
+              <w:t xml:space="preserve">Dinsdag </w:t>
+            </w:r>
+          </w:p>
+          <w:p>
+            <w:pPr>
+              <w:pStyle w:val="Geenafstand"/>
+            </w:pPr>
+            <w:r>
+              <w:t>25-10-2016</w:t>
+            </w:r>
+          </w:p>
+        </w:tc>
+        <w:tc>
+          <w:tcPr>
+            <w:tcW w:w="1341" w:type="dxa"/>
           </w:tcPr>
           <w:p>
             <w:pPr>
@@ -1749,7 +1939,7 @@
         </w:tc>
         <w:tc>
           <w:tcPr>
-            <w:tcW w:w="1352" w:type="dxa"/>
+            <w:tcW w:w="1211" w:type="dxa"/>
           </w:tcPr>
           <w:p>
             <w:pPr>
@@ -1762,20 +1952,28 @@
         </w:tc>
         <w:tc>
           <w:tcPr>
-            <w:tcW w:w="1370" w:type="dxa"/>
-          </w:tcPr>
-          <w:p>
-            <w:pPr>
-              <w:spacing w:after="160" w:line="259" w:lineRule="auto"/>
-            </w:pPr>
-            <w:r>
-              <w:t>Dinsdag 25-10-2016</w:t>
-            </w:r>
-          </w:p>
-        </w:tc>
-        <w:tc>
-          <w:tcPr>
-            <w:tcW w:w="1247" w:type="dxa"/>
+            <w:tcW w:w="1417" w:type="dxa"/>
+          </w:tcPr>
+          <w:p>
+            <w:pPr>
+              <w:pStyle w:val="Geenafstand"/>
+            </w:pPr>
+            <w:r>
+              <w:t xml:space="preserve">Dinsdag </w:t>
+            </w:r>
+          </w:p>
+          <w:p>
+            <w:pPr>
+              <w:pStyle w:val="Geenafstand"/>
+            </w:pPr>
+            <w:r>
+              <w:t>25-10-2016</w:t>
+            </w:r>
+          </w:p>
+        </w:tc>
+        <w:tc>
+          <w:tcPr>
+            <w:tcW w:w="1341" w:type="dxa"/>
           </w:tcPr>
           <w:p>
             <w:pPr>
@@ -1864,7 +2062,7 @@
         </w:tc>
         <w:tc>
           <w:tcPr>
-            <w:tcW w:w="1352" w:type="dxa"/>
+            <w:tcW w:w="1211" w:type="dxa"/>
           </w:tcPr>
           <w:p>
             <w:pPr>
@@ -1877,20 +2075,28 @@
         </w:tc>
         <w:tc>
           <w:tcPr>
-            <w:tcW w:w="1370" w:type="dxa"/>
-          </w:tcPr>
-          <w:p>
-            <w:pPr>
-              <w:spacing w:after="160" w:line="259" w:lineRule="auto"/>
-            </w:pPr>
-            <w:r>
-              <w:t>Dinsdag 25-10-2016</w:t>
-            </w:r>
-          </w:p>
-        </w:tc>
-        <w:tc>
-          <w:tcPr>
-            <w:tcW w:w="1247" w:type="dxa"/>
+            <w:tcW w:w="1417" w:type="dxa"/>
+          </w:tcPr>
+          <w:p>
+            <w:pPr>
+              <w:pStyle w:val="Geenafstand"/>
+            </w:pPr>
+            <w:r>
+              <w:t xml:space="preserve">Dinsdag </w:t>
+            </w:r>
+          </w:p>
+          <w:p>
+            <w:pPr>
+              <w:pStyle w:val="Geenafstand"/>
+            </w:pPr>
+            <w:r>
+              <w:t>25-10-2016</w:t>
+            </w:r>
+          </w:p>
+        </w:tc>
+        <w:tc>
+          <w:tcPr>
+            <w:tcW w:w="1341" w:type="dxa"/>
           </w:tcPr>
           <w:p>
             <w:pPr>
@@ -1941,21 +2147,13 @@
               <w:spacing w:after="160" w:line="259" w:lineRule="auto"/>
             </w:pPr>
             <w:r>
-              <w:t>Grafisch design (</w:t>
-            </w:r>
-            <w:proofErr w:type="spellStart"/>
-            <w:r>
-              <w:t>Wireframe</w:t>
-            </w:r>
-            <w:proofErr w:type="spellEnd"/>
-            <w:r>
-              <w:t>)</w:t>
-            </w:r>
-          </w:p>
-        </w:tc>
-        <w:tc>
-          <w:tcPr>
-            <w:tcW w:w="1352" w:type="dxa"/>
+              <w:t>Grafisch design (Wireframe)</w:t>
+            </w:r>
+          </w:p>
+        </w:tc>
+        <w:tc>
+          <w:tcPr>
+            <w:tcW w:w="1211" w:type="dxa"/>
           </w:tcPr>
           <w:p>
             <w:pPr>
@@ -1968,7 +2166,7 @@
         </w:tc>
         <w:tc>
           <w:tcPr>
-            <w:tcW w:w="1370" w:type="dxa"/>
+            <w:tcW w:w="1417" w:type="dxa"/>
           </w:tcPr>
           <w:p>
             <w:pPr>
@@ -1989,7 +2187,7 @@
         </w:tc>
         <w:tc>
           <w:tcPr>
-            <w:tcW w:w="1247" w:type="dxa"/>
+            <w:tcW w:w="1341" w:type="dxa"/>
           </w:tcPr>
           <w:p>
             <w:pPr>
@@ -2070,11 +2268,17 @@
               </w:rPr>
               <w:t>Update: Dit ging voorspoediger dan voorzien.</w:t>
             </w:r>
-          </w:p>
-        </w:tc>
-        <w:tc>
-          <w:tcPr>
-            <w:tcW w:w="1352" w:type="dxa"/>
+            <w:r>
+              <w:rPr>
+                <w:color w:val="FF0000"/>
+              </w:rPr>
+              <w:t xml:space="preserve"> Omdat Diederik veel van sqlite af weet.</w:t>
+            </w:r>
+          </w:p>
+        </w:tc>
+        <w:tc>
+          <w:tcPr>
+            <w:tcW w:w="1211" w:type="dxa"/>
           </w:tcPr>
           <w:p>
             <w:pPr>
@@ -2087,7 +2291,7 @@
         </w:tc>
         <w:tc>
           <w:tcPr>
-            <w:tcW w:w="1370" w:type="dxa"/>
+            <w:tcW w:w="1417" w:type="dxa"/>
           </w:tcPr>
           <w:p>
             <w:pPr>
@@ -2099,7 +2303,7 @@
           </w:p>
           <w:p>
             <w:pPr>
-              <w:spacing w:after="160" w:line="259" w:lineRule="auto"/>
+              <w:pStyle w:val="Geenafstand"/>
             </w:pPr>
             <w:r>
               <w:t>26-10-2016</w:t>
@@ -2108,7 +2312,7 @@
         </w:tc>
         <w:tc>
           <w:tcPr>
-            <w:tcW w:w="1247" w:type="dxa"/>
+            <w:tcW w:w="1341" w:type="dxa"/>
           </w:tcPr>
           <w:p>
             <w:pPr>
@@ -2187,7 +2391,7 @@
         </w:tc>
         <w:tc>
           <w:tcPr>
-            <w:tcW w:w="1352" w:type="dxa"/>
+            <w:tcW w:w="1211" w:type="dxa"/>
           </w:tcPr>
           <w:p>
             <w:pPr>
@@ -2200,7 +2404,7 @@
         </w:tc>
         <w:tc>
           <w:tcPr>
-            <w:tcW w:w="1370" w:type="dxa"/>
+            <w:tcW w:w="1417" w:type="dxa"/>
           </w:tcPr>
           <w:p>
             <w:pPr>
@@ -2221,7 +2425,7 @@
         </w:tc>
         <w:tc>
           <w:tcPr>
-            <w:tcW w:w="1247" w:type="dxa"/>
+            <w:tcW w:w="1341" w:type="dxa"/>
           </w:tcPr>
           <w:p>
             <w:pPr>
@@ -2289,7 +2493,7 @@
         </w:tc>
         <w:tc>
           <w:tcPr>
-            <w:tcW w:w="1352" w:type="dxa"/>
+            <w:tcW w:w="1211" w:type="dxa"/>
           </w:tcPr>
           <w:p>
             <w:pPr>
@@ -2302,7 +2506,7 @@
         </w:tc>
         <w:tc>
           <w:tcPr>
-            <w:tcW w:w="1370" w:type="dxa"/>
+            <w:tcW w:w="1417" w:type="dxa"/>
           </w:tcPr>
           <w:p>
             <w:pPr>
@@ -2323,7 +2527,7 @@
         </w:tc>
         <w:tc>
           <w:tcPr>
-            <w:tcW w:w="1247" w:type="dxa"/>
+            <w:tcW w:w="1341" w:type="dxa"/>
           </w:tcPr>
           <w:p>
             <w:pPr>
@@ -2391,7 +2595,7 @@
         </w:tc>
         <w:tc>
           <w:tcPr>
-            <w:tcW w:w="1352" w:type="dxa"/>
+            <w:tcW w:w="1211" w:type="dxa"/>
           </w:tcPr>
           <w:p>
             <w:pPr>
@@ -2404,7 +2608,7 @@
         </w:tc>
         <w:tc>
           <w:tcPr>
-            <w:tcW w:w="1370" w:type="dxa"/>
+            <w:tcW w:w="1417" w:type="dxa"/>
           </w:tcPr>
           <w:p>
             <w:pPr>
@@ -2417,7 +2621,7 @@
         </w:tc>
         <w:tc>
           <w:tcPr>
-            <w:tcW w:w="1247" w:type="dxa"/>
+            <w:tcW w:w="1341" w:type="dxa"/>
           </w:tcPr>
           <w:p>
             <w:pPr>
@@ -2484,13 +2688,8 @@
             <w:pPr>
               <w:spacing w:after="160" w:line="259" w:lineRule="auto"/>
             </w:pPr>
-            <w:proofErr w:type="spellStart"/>
-            <w:r>
-              <w:t>Graphical</w:t>
-            </w:r>
-            <w:proofErr w:type="spellEnd"/>
-            <w:r>
-              <w:t xml:space="preserve"> User Interface, inlezen van informatie hierover.</w:t>
+            <w:r>
+              <w:t>Graphical User Interface, inlezen van informatie hierover.</w:t>
             </w:r>
             <w:r>
               <w:br/>
@@ -2501,11 +2700,17 @@
               </w:rPr>
               <w:t xml:space="preserve"> Update: Dit minder voorspoedig dan voorzien.</w:t>
             </w:r>
-          </w:p>
-        </w:tc>
-        <w:tc>
-          <w:tcPr>
-            <w:tcW w:w="1352" w:type="dxa"/>
+            <w:r>
+              <w:rPr>
+                <w:color w:val="FF0000"/>
+              </w:rPr>
+              <w:t xml:space="preserve"> Niemand heeft ervaring met GUI en Vince is later bijgesprongen. (zie hieronder)</w:t>
+            </w:r>
+          </w:p>
+        </w:tc>
+        <w:tc>
+          <w:tcPr>
+            <w:tcW w:w="1211" w:type="dxa"/>
           </w:tcPr>
           <w:p>
             <w:pPr>
@@ -2518,7 +2723,7 @@
         </w:tc>
         <w:tc>
           <w:tcPr>
-            <w:tcW w:w="1370" w:type="dxa"/>
+            <w:tcW w:w="1417" w:type="dxa"/>
           </w:tcPr>
           <w:p>
             <w:pPr>
@@ -2531,7 +2736,7 @@
         </w:tc>
         <w:tc>
           <w:tcPr>
-            <w:tcW w:w="1247" w:type="dxa"/>
+            <w:tcW w:w="1341" w:type="dxa"/>
           </w:tcPr>
           <w:p>
             <w:pPr>
@@ -2557,7 +2762,7 @@
               <w:rPr>
                 <w:color w:val="FF0000"/>
               </w:rPr>
-              <w:t>8</w:t>
+              <w:t>20</w:t>
             </w:r>
           </w:p>
         </w:tc>
@@ -2578,7 +2783,7 @@
               <w:rPr>
                 <w:b/>
               </w:rPr>
-              <w:t>Jeroen</w:t>
+              <w:t>Vince</w:t>
             </w:r>
           </w:p>
         </w:tc>
@@ -2591,39 +2796,53 @@
               <w:spacing w:after="160" w:line="259" w:lineRule="auto"/>
             </w:pPr>
             <w:r>
-              <w:t xml:space="preserve">Verslaglegging planning </w:t>
-            </w:r>
-          </w:p>
-        </w:tc>
-        <w:tc>
-          <w:tcPr>
-            <w:tcW w:w="1352" w:type="dxa"/>
-          </w:tcPr>
-          <w:p>
-            <w:pPr>
-              <w:spacing w:after="160" w:line="259" w:lineRule="auto"/>
-            </w:pPr>
-            <w:r>
-              <w:t>2</w:t>
-            </w:r>
-          </w:p>
-        </w:tc>
-        <w:tc>
-          <w:tcPr>
-            <w:tcW w:w="1370" w:type="dxa"/>
-          </w:tcPr>
-          <w:p>
-            <w:pPr>
-              <w:pStyle w:val="Geenafstand"/>
-            </w:pPr>
-            <w:r>
-              <w:t>Donderdag 27-10-2016</w:t>
-            </w:r>
-          </w:p>
-        </w:tc>
-        <w:tc>
-          <w:tcPr>
-            <w:tcW w:w="1247" w:type="dxa"/>
+              <w:t>Bijgesprongen met Graphi</w:t>
+            </w:r>
+            <w:r>
+              <w:t>cal User Interface</w:t>
+            </w:r>
+            <w:r>
+              <w:t>.</w:t>
+            </w:r>
+          </w:p>
+        </w:tc>
+        <w:tc>
+          <w:tcPr>
+            <w:tcW w:w="1211" w:type="dxa"/>
+          </w:tcPr>
+          <w:p>
+            <w:pPr>
+              <w:spacing w:after="160" w:line="259" w:lineRule="auto"/>
+            </w:pPr>
+            <w:r>
+              <w:t>4</w:t>
+            </w:r>
+          </w:p>
+        </w:tc>
+        <w:tc>
+          <w:tcPr>
+            <w:tcW w:w="1417" w:type="dxa"/>
+          </w:tcPr>
+          <w:p>
+            <w:pPr>
+              <w:pStyle w:val="Geenafstand"/>
+            </w:pPr>
+            <w:r>
+              <w:t>Donderdag</w:t>
+            </w:r>
+          </w:p>
+          <w:p>
+            <w:pPr>
+              <w:pStyle w:val="Geenafstand"/>
+            </w:pPr>
+            <w:r>
+              <w:t>27-10-2016</w:t>
+            </w:r>
+          </w:p>
+        </w:tc>
+        <w:tc>
+          <w:tcPr>
+            <w:tcW w:w="1341" w:type="dxa"/>
           </w:tcPr>
           <w:p>
             <w:pPr>
@@ -2643,7 +2862,10 @@
               <w:spacing w:after="160" w:line="259" w:lineRule="auto"/>
             </w:pPr>
             <w:r>
-              <w:t>2</w:t>
+              <w:rPr>
+                <w:color w:val="FF0000"/>
+              </w:rPr>
+              <w:t>7</w:t>
             </w:r>
           </w:p>
         </w:tc>
@@ -2664,7 +2886,8 @@
               <w:rPr>
                 <w:b/>
               </w:rPr>
-              <w:t>Diederik</w:t>
+              <w:lastRenderedPageBreak/>
+              <w:t>Jeroen</w:t>
             </w:r>
           </w:p>
         </w:tc>
@@ -2677,31 +2900,26 @@
               <w:spacing w:after="160" w:line="259" w:lineRule="auto"/>
             </w:pPr>
             <w:r>
-              <w:t xml:space="preserve">Verslaglegging en uitleg </w:t>
-            </w:r>
-            <w:proofErr w:type="spellStart"/>
-            <w:r>
-              <w:t>PSDs</w:t>
-            </w:r>
-            <w:proofErr w:type="spellEnd"/>
-          </w:p>
-        </w:tc>
-        <w:tc>
-          <w:tcPr>
-            <w:tcW w:w="1352" w:type="dxa"/>
-          </w:tcPr>
-          <w:p>
-            <w:pPr>
-              <w:spacing w:after="160" w:line="259" w:lineRule="auto"/>
-            </w:pPr>
-            <w:r>
-              <w:t>2</w:t>
-            </w:r>
-          </w:p>
-        </w:tc>
-        <w:tc>
-          <w:tcPr>
-            <w:tcW w:w="1370" w:type="dxa"/>
+              <w:t xml:space="preserve">Verslaglegging planning </w:t>
+            </w:r>
+          </w:p>
+        </w:tc>
+        <w:tc>
+          <w:tcPr>
+            <w:tcW w:w="1211" w:type="dxa"/>
+          </w:tcPr>
+          <w:p>
+            <w:pPr>
+              <w:spacing w:after="160" w:line="259" w:lineRule="auto"/>
+            </w:pPr>
+            <w:r>
+              <w:t>3</w:t>
+            </w:r>
+          </w:p>
+        </w:tc>
+        <w:tc>
+          <w:tcPr>
+            <w:tcW w:w="1417" w:type="dxa"/>
           </w:tcPr>
           <w:p>
             <w:pPr>
@@ -2714,7 +2932,7 @@
         </w:tc>
         <w:tc>
           <w:tcPr>
-            <w:tcW w:w="1247" w:type="dxa"/>
+            <w:tcW w:w="1341" w:type="dxa"/>
           </w:tcPr>
           <w:p>
             <w:pPr>
@@ -2734,7 +2952,7 @@
               <w:spacing w:after="160" w:line="259" w:lineRule="auto"/>
             </w:pPr>
             <w:r>
-              <w:t>2</w:t>
+              <w:t>3</w:t>
             </w:r>
           </w:p>
         </w:tc>
@@ -2755,7 +2973,7 @@
               <w:rPr>
                 <w:b/>
               </w:rPr>
-              <w:t>Harry</w:t>
+              <w:t>Diederik</w:t>
             </w:r>
           </w:p>
         </w:tc>
@@ -2766,54 +2984,65 @@
           <w:p>
             <w:pPr>
               <w:spacing w:after="160" w:line="259" w:lineRule="auto"/>
-            </w:pPr>
-            <w:proofErr w:type="spellStart"/>
-            <w:r>
-              <w:t>Graphical</w:t>
-            </w:r>
-            <w:proofErr w:type="spellEnd"/>
-            <w:r>
-              <w:t xml:space="preserve"> User Interface instellen Registreren en stallen.</w:t>
-            </w:r>
-          </w:p>
-        </w:tc>
-        <w:tc>
-          <w:tcPr>
-            <w:tcW w:w="1352" w:type="dxa"/>
-          </w:tcPr>
-          <w:p>
-            <w:pPr>
-              <w:spacing w:after="160" w:line="259" w:lineRule="auto"/>
-            </w:pPr>
-            <w:r>
-              <w:t>3</w:t>
-            </w:r>
-          </w:p>
-        </w:tc>
-        <w:tc>
-          <w:tcPr>
-            <w:tcW w:w="1370" w:type="dxa"/>
-          </w:tcPr>
-          <w:p>
-            <w:pPr>
-              <w:pStyle w:val="Geenafstand"/>
-            </w:pPr>
-            <w:r>
-              <w:t>Vrijdag</w:t>
-            </w:r>
-          </w:p>
-          <w:p>
-            <w:pPr>
-              <w:pStyle w:val="Geenafstand"/>
-            </w:pPr>
-            <w:r>
-              <w:t>28-10-2016</w:t>
-            </w:r>
-          </w:p>
-        </w:tc>
-        <w:tc>
-          <w:tcPr>
-            <w:tcW w:w="1247" w:type="dxa"/>
+              <w:rPr>
+                <w:color w:val="FF0000"/>
+              </w:rPr>
+            </w:pPr>
+            <w:r>
+              <w:t>Verslaglegging en uitleg PSDs</w:t>
+            </w:r>
+            <w:r>
+              <w:t xml:space="preserve"> </w:t>
+            </w:r>
+            <w:r>
+              <w:rPr>
+                <w:color w:val="FF0000"/>
+              </w:rPr>
+              <w:t>(Deze hadden een verkeerde opmaak.</w:t>
+            </w:r>
+            <w:r>
+              <w:rPr>
+                <w:color w:val="FF0000"/>
+              </w:rPr>
+              <w:t xml:space="preserve"> Uitleg is ingewikkelder dan gedacht. Zie hieronder.</w:t>
+            </w:r>
+            <w:r>
+              <w:rPr>
+                <w:color w:val="FF0000"/>
+              </w:rPr>
+              <w:t>)</w:t>
+            </w:r>
+          </w:p>
+        </w:tc>
+        <w:tc>
+          <w:tcPr>
+            <w:tcW w:w="1211" w:type="dxa"/>
+          </w:tcPr>
+          <w:p>
+            <w:pPr>
+              <w:spacing w:after="160" w:line="259" w:lineRule="auto"/>
+            </w:pPr>
+            <w:r>
+              <w:t>2</w:t>
+            </w:r>
+          </w:p>
+        </w:tc>
+        <w:tc>
+          <w:tcPr>
+            <w:tcW w:w="1417" w:type="dxa"/>
+          </w:tcPr>
+          <w:p>
+            <w:pPr>
+              <w:pStyle w:val="Geenafstand"/>
+            </w:pPr>
+            <w:r>
+              <w:t>Donderdag 27-10-2016</w:t>
+            </w:r>
+          </w:p>
+        </w:tc>
+        <w:tc>
+          <w:tcPr>
+            <w:tcW w:w="1341" w:type="dxa"/>
           </w:tcPr>
           <w:p>
             <w:pPr>
@@ -2833,7 +3062,7 @@
               <w:spacing w:after="160" w:line="259" w:lineRule="auto"/>
             </w:pPr>
             <w:r>
-              <w:t>3</w:t>
+              <w:t>4</w:t>
             </w:r>
           </w:p>
         </w:tc>
@@ -2854,8 +3083,7 @@
               <w:rPr>
                 <w:b/>
               </w:rPr>
-              <w:lastRenderedPageBreak/>
-              <w:t>Wouter</w:t>
+              <w:t>Harry</w:t>
             </w:r>
           </w:p>
         </w:tc>
@@ -2867,19 +3095,14 @@
             <w:pPr>
               <w:spacing w:after="160" w:line="259" w:lineRule="auto"/>
             </w:pPr>
-            <w:proofErr w:type="spellStart"/>
-            <w:r>
-              <w:t>Graphical</w:t>
-            </w:r>
-            <w:proofErr w:type="spellEnd"/>
-            <w:r>
-              <w:t xml:space="preserve"> User Interface instellen informatie opvragen en ophalen</w:t>
-            </w:r>
-          </w:p>
-        </w:tc>
-        <w:tc>
-          <w:tcPr>
-            <w:tcW w:w="1352" w:type="dxa"/>
+            <w:r>
+              <w:t>Graphical User Interface instellen Registreren en stallen.</w:t>
+            </w:r>
+          </w:p>
+        </w:tc>
+        <w:tc>
+          <w:tcPr>
+            <w:tcW w:w="1211" w:type="dxa"/>
           </w:tcPr>
           <w:p>
             <w:pPr>
@@ -2892,7 +3115,7 @@
         </w:tc>
         <w:tc>
           <w:tcPr>
-            <w:tcW w:w="1370" w:type="dxa"/>
+            <w:tcW w:w="1417" w:type="dxa"/>
           </w:tcPr>
           <w:p>
             <w:pPr>
@@ -2913,7 +3136,7 @@
         </w:tc>
         <w:tc>
           <w:tcPr>
-            <w:tcW w:w="1247" w:type="dxa"/>
+            <w:tcW w:w="1341" w:type="dxa"/>
           </w:tcPr>
           <w:p>
             <w:pPr>
@@ -2931,9 +3154,15 @@
           <w:p>
             <w:pPr>
               <w:spacing w:after="160" w:line="259" w:lineRule="auto"/>
-            </w:pPr>
-            <w:r>
-              <w:t>3</w:t>
+              <w:rPr>
+                <w:color w:val="FF0000"/>
+              </w:rPr>
+            </w:pPr>
+            <w:r>
+              <w:rPr>
+                <w:color w:val="FF0000"/>
+              </w:rPr>
+              <w:t>6</w:t>
             </w:r>
           </w:p>
         </w:tc>
@@ -2954,7 +3183,7 @@
               <w:rPr>
                 <w:b/>
               </w:rPr>
-              <w:t>Vince</w:t>
+              <w:t>Wouter</w:t>
             </w:r>
           </w:p>
         </w:tc>
@@ -2967,13 +3196,13 @@
               <w:spacing w:after="160" w:line="259" w:lineRule="auto"/>
             </w:pPr>
             <w:r>
-              <w:t>Backend van de programmeercode voor GUI instellen, zodat deze meerdere vensters kan weer laten geven.</w:t>
-            </w:r>
-          </w:p>
-        </w:tc>
-        <w:tc>
-          <w:tcPr>
-            <w:tcW w:w="1352" w:type="dxa"/>
+              <w:t>Graphical User Interface instellen informatie opvragen en ophalen</w:t>
+            </w:r>
+          </w:p>
+        </w:tc>
+        <w:tc>
+          <w:tcPr>
+            <w:tcW w:w="1211" w:type="dxa"/>
           </w:tcPr>
           <w:p>
             <w:pPr>
@@ -2986,7 +3215,7 @@
         </w:tc>
         <w:tc>
           <w:tcPr>
-            <w:tcW w:w="1370" w:type="dxa"/>
+            <w:tcW w:w="1417" w:type="dxa"/>
           </w:tcPr>
           <w:p>
             <w:pPr>
@@ -3007,17 +3236,15 @@
         </w:tc>
         <w:tc>
           <w:tcPr>
-            <w:tcW w:w="1247" w:type="dxa"/>
-          </w:tcPr>
-          <w:p>
-            <w:pPr>
-              <w:spacing w:after="160" w:line="259" w:lineRule="auto"/>
-            </w:pPr>
-            <w:proofErr w:type="gramStart"/>
-            <w:r>
-              <w:t>ja</w:t>
-            </w:r>
-            <w:proofErr w:type="gramEnd"/>
+            <w:tcW w:w="1341" w:type="dxa"/>
+          </w:tcPr>
+          <w:p>
+            <w:pPr>
+              <w:spacing w:after="160" w:line="259" w:lineRule="auto"/>
+            </w:pPr>
+            <w:r>
+              <w:t>Ja</w:t>
+            </w:r>
           </w:p>
         </w:tc>
         <w:tc>
@@ -3027,9 +3254,15 @@
           <w:p>
             <w:pPr>
               <w:spacing w:after="160" w:line="259" w:lineRule="auto"/>
-            </w:pPr>
-            <w:r>
-              <w:t>3</w:t>
+              <w:rPr>
+                <w:color w:val="FF0000"/>
+              </w:rPr>
+            </w:pPr>
+            <w:r>
+              <w:rPr>
+                <w:color w:val="FF0000"/>
+              </w:rPr>
+              <w:t>4</w:t>
             </w:r>
           </w:p>
         </w:tc>
@@ -3046,6 +3279,12 @@
                 <w:b/>
               </w:rPr>
             </w:pPr>
+            <w:r>
+              <w:rPr>
+                <w:b/>
+              </w:rPr>
+              <w:t>Diederik</w:t>
+            </w:r>
           </w:p>
         </w:tc>
         <w:tc>
@@ -3056,36 +3295,56 @@
             <w:pPr>
               <w:spacing w:after="160" w:line="259" w:lineRule="auto"/>
             </w:pPr>
-          </w:p>
-        </w:tc>
-        <w:tc>
-          <w:tcPr>
-            <w:tcW w:w="1352" w:type="dxa"/>
-          </w:tcPr>
-          <w:p>
-            <w:pPr>
-              <w:spacing w:after="160" w:line="259" w:lineRule="auto"/>
-            </w:pPr>
-          </w:p>
-        </w:tc>
-        <w:tc>
-          <w:tcPr>
-            <w:tcW w:w="1370" w:type="dxa"/>
-          </w:tcPr>
-          <w:p>
-            <w:pPr>
-              <w:pStyle w:val="Geenafstand"/>
-            </w:pPr>
-          </w:p>
-        </w:tc>
-        <w:tc>
-          <w:tcPr>
-            <w:tcW w:w="1247" w:type="dxa"/>
-          </w:tcPr>
-          <w:p>
-            <w:pPr>
-              <w:spacing w:after="160" w:line="259" w:lineRule="auto"/>
-            </w:pPr>
+            <w:r>
+              <w:t>Error handling telefoonnummers</w:t>
+            </w:r>
+          </w:p>
+        </w:tc>
+        <w:tc>
+          <w:tcPr>
+            <w:tcW w:w="1211" w:type="dxa"/>
+          </w:tcPr>
+          <w:p>
+            <w:pPr>
+              <w:spacing w:after="160" w:line="259" w:lineRule="auto"/>
+            </w:pPr>
+            <w:r>
+              <w:t>2</w:t>
+            </w:r>
+          </w:p>
+        </w:tc>
+        <w:tc>
+          <w:tcPr>
+            <w:tcW w:w="1417" w:type="dxa"/>
+          </w:tcPr>
+          <w:p>
+            <w:pPr>
+              <w:pStyle w:val="Geenafstand"/>
+            </w:pPr>
+            <w:r>
+              <w:t xml:space="preserve">Vrijdag </w:t>
+            </w:r>
+          </w:p>
+          <w:p>
+            <w:pPr>
+              <w:pStyle w:val="Geenafstand"/>
+            </w:pPr>
+            <w:r>
+              <w:t>28-10-2016</w:t>
+            </w:r>
+          </w:p>
+        </w:tc>
+        <w:tc>
+          <w:tcPr>
+            <w:tcW w:w="1341" w:type="dxa"/>
+          </w:tcPr>
+          <w:p>
+            <w:pPr>
+              <w:spacing w:after="160" w:line="259" w:lineRule="auto"/>
+            </w:pPr>
+            <w:r>
+              <w:t>Ja</w:t>
+            </w:r>
           </w:p>
         </w:tc>
         <w:tc>
@@ -3095,7 +3354,551 @@
           <w:p>
             <w:pPr>
               <w:spacing w:after="160" w:line="259" w:lineRule="auto"/>
-            </w:pPr>
+              <w:rPr>
+                <w:color w:val="FF0000"/>
+              </w:rPr>
+            </w:pPr>
+            <w:r>
+              <w:t>2</w:t>
+            </w:r>
+          </w:p>
+        </w:tc>
+      </w:tr>
+      <w:tr>
+        <w:tc>
+          <w:tcPr>
+            <w:tcW w:w="1365" w:type="dxa"/>
+          </w:tcPr>
+          <w:p>
+            <w:pPr>
+              <w:pStyle w:val="Geenafstand"/>
+              <w:rPr>
+                <w:b/>
+              </w:rPr>
+            </w:pPr>
+            <w:r>
+              <w:rPr>
+                <w:b/>
+              </w:rPr>
+              <w:t>Vince</w:t>
+            </w:r>
+          </w:p>
+        </w:tc>
+        <w:tc>
+          <w:tcPr>
+            <w:tcW w:w="3515" w:type="dxa"/>
+          </w:tcPr>
+          <w:p>
+            <w:pPr>
+              <w:spacing w:after="160" w:line="259" w:lineRule="auto"/>
+            </w:pPr>
+            <w:r>
+              <w:t>Backend van de programmeercode voor GUI instellen, zodat deze meerdere vensters kan weer laten geven.</w:t>
+            </w:r>
+          </w:p>
+        </w:tc>
+        <w:tc>
+          <w:tcPr>
+            <w:tcW w:w="1211" w:type="dxa"/>
+          </w:tcPr>
+          <w:p>
+            <w:pPr>
+              <w:spacing w:after="160" w:line="259" w:lineRule="auto"/>
+            </w:pPr>
+            <w:r>
+              <w:t>3</w:t>
+            </w:r>
+          </w:p>
+        </w:tc>
+        <w:tc>
+          <w:tcPr>
+            <w:tcW w:w="1417" w:type="dxa"/>
+          </w:tcPr>
+          <w:p>
+            <w:pPr>
+              <w:pStyle w:val="Geenafstand"/>
+            </w:pPr>
+            <w:r>
+              <w:t>Vrijdag</w:t>
+            </w:r>
+          </w:p>
+          <w:p>
+            <w:pPr>
+              <w:pStyle w:val="Geenafstand"/>
+            </w:pPr>
+            <w:r>
+              <w:t>28-10-2016</w:t>
+            </w:r>
+          </w:p>
+        </w:tc>
+        <w:tc>
+          <w:tcPr>
+            <w:tcW w:w="1341" w:type="dxa"/>
+          </w:tcPr>
+          <w:p>
+            <w:pPr>
+              <w:spacing w:after="160" w:line="259" w:lineRule="auto"/>
+            </w:pPr>
+            <w:r>
+              <w:t>J</w:t>
+            </w:r>
+            <w:r>
+              <w:t>a</w:t>
+            </w:r>
+          </w:p>
+        </w:tc>
+        <w:tc>
+          <w:tcPr>
+            <w:tcW w:w="1134" w:type="dxa"/>
+          </w:tcPr>
+          <w:p>
+            <w:pPr>
+              <w:spacing w:after="160" w:line="259" w:lineRule="auto"/>
+            </w:pPr>
+            <w:r>
+              <w:t>3</w:t>
+            </w:r>
+          </w:p>
+        </w:tc>
+      </w:tr>
+      <w:tr>
+        <w:tc>
+          <w:tcPr>
+            <w:tcW w:w="1365" w:type="dxa"/>
+          </w:tcPr>
+          <w:p>
+            <w:pPr>
+              <w:pStyle w:val="Geenafstand"/>
+              <w:rPr>
+                <w:b/>
+              </w:rPr>
+            </w:pPr>
+            <w:r>
+              <w:rPr>
+                <w:b/>
+              </w:rPr>
+              <w:t>Diederik</w:t>
+            </w:r>
+          </w:p>
+        </w:tc>
+        <w:tc>
+          <w:tcPr>
+            <w:tcW w:w="3515" w:type="dxa"/>
+          </w:tcPr>
+          <w:p>
+            <w:pPr>
+              <w:spacing w:after="160" w:line="259" w:lineRule="auto"/>
+            </w:pPr>
+            <w:r>
+              <w:t>NSD PSD</w:t>
+            </w:r>
+            <w:r>
+              <w:t>’</w:t>
+            </w:r>
+            <w:r>
+              <w:t xml:space="preserve">S </w:t>
+            </w:r>
+            <w:r>
+              <w:t>Verbetert met de juiste opmaak</w:t>
+            </w:r>
+          </w:p>
+        </w:tc>
+        <w:tc>
+          <w:tcPr>
+            <w:tcW w:w="1211" w:type="dxa"/>
+          </w:tcPr>
+          <w:p>
+            <w:pPr>
+              <w:spacing w:after="160" w:line="259" w:lineRule="auto"/>
+            </w:pPr>
+            <w:r>
+              <w:t>3</w:t>
+            </w:r>
+          </w:p>
+        </w:tc>
+        <w:tc>
+          <w:tcPr>
+            <w:tcW w:w="1417" w:type="dxa"/>
+          </w:tcPr>
+          <w:p>
+            <w:pPr>
+              <w:pStyle w:val="Geenafstand"/>
+            </w:pPr>
+            <w:r>
+              <w:t>Vrijdag</w:t>
+            </w:r>
+          </w:p>
+          <w:p>
+            <w:pPr>
+              <w:pStyle w:val="Geenafstand"/>
+            </w:pPr>
+            <w:r>
+              <w:t>28-10-2016</w:t>
+            </w:r>
+          </w:p>
+        </w:tc>
+        <w:tc>
+          <w:tcPr>
+            <w:tcW w:w="1341" w:type="dxa"/>
+          </w:tcPr>
+          <w:p>
+            <w:pPr>
+              <w:spacing w:after="160" w:line="259" w:lineRule="auto"/>
+            </w:pPr>
+            <w:r>
+              <w:t>Ja</w:t>
+            </w:r>
+          </w:p>
+        </w:tc>
+        <w:tc>
+          <w:tcPr>
+            <w:tcW w:w="1134" w:type="dxa"/>
+          </w:tcPr>
+          <w:p>
+            <w:pPr>
+              <w:spacing w:after="160" w:line="259" w:lineRule="auto"/>
+            </w:pPr>
+            <w:r>
+              <w:t>3</w:t>
+            </w:r>
+          </w:p>
+        </w:tc>
+      </w:tr>
+      <w:tr>
+        <w:tc>
+          <w:tcPr>
+            <w:tcW w:w="1365" w:type="dxa"/>
+          </w:tcPr>
+          <w:p>
+            <w:pPr>
+              <w:pStyle w:val="Geenafstand"/>
+              <w:rPr>
+                <w:b/>
+              </w:rPr>
+            </w:pPr>
+            <w:r>
+              <w:rPr>
+                <w:b/>
+              </w:rPr>
+              <w:t>Wouter</w:t>
+            </w:r>
+          </w:p>
+          <w:p>
+            <w:pPr>
+              <w:pStyle w:val="Geenafstand"/>
+              <w:rPr>
+                <w:b/>
+              </w:rPr>
+            </w:pPr>
+            <w:r>
+              <w:rPr>
+                <w:b/>
+              </w:rPr>
+              <w:t>Jeroen</w:t>
+            </w:r>
+          </w:p>
+        </w:tc>
+        <w:tc>
+          <w:tcPr>
+            <w:tcW w:w="3515" w:type="dxa"/>
+          </w:tcPr>
+          <w:p>
+            <w:pPr>
+              <w:spacing w:after="160" w:line="259" w:lineRule="auto"/>
+            </w:pPr>
+            <w:r>
+              <w:t>Bat file maken voor installatie pythonfuncties om de code goed te laten starten en readme geschreven.</w:t>
+            </w:r>
+          </w:p>
+        </w:tc>
+        <w:tc>
+          <w:tcPr>
+            <w:tcW w:w="1211" w:type="dxa"/>
+          </w:tcPr>
+          <w:p>
+            <w:pPr>
+              <w:spacing w:after="160" w:line="259" w:lineRule="auto"/>
+            </w:pPr>
+            <w:r>
+              <w:t>4</w:t>
+            </w:r>
+          </w:p>
+        </w:tc>
+        <w:tc>
+          <w:tcPr>
+            <w:tcW w:w="1417" w:type="dxa"/>
+          </w:tcPr>
+          <w:p>
+            <w:pPr>
+              <w:pStyle w:val="Geenafstand"/>
+            </w:pPr>
+            <w:r>
+              <w:t>Vrijdag</w:t>
+            </w:r>
+          </w:p>
+          <w:p>
+            <w:pPr>
+              <w:pStyle w:val="Geenafstand"/>
+            </w:pPr>
+            <w:r>
+              <w:t>28-10-2016</w:t>
+            </w:r>
+          </w:p>
+        </w:tc>
+        <w:tc>
+          <w:tcPr>
+            <w:tcW w:w="1341" w:type="dxa"/>
+          </w:tcPr>
+          <w:p>
+            <w:pPr>
+              <w:spacing w:after="160" w:line="259" w:lineRule="auto"/>
+            </w:pPr>
+            <w:r>
+              <w:t>Ja</w:t>
+            </w:r>
+          </w:p>
+        </w:tc>
+        <w:tc>
+          <w:tcPr>
+            <w:tcW w:w="1134" w:type="dxa"/>
+          </w:tcPr>
+          <w:p>
+            <w:pPr>
+              <w:spacing w:after="160" w:line="259" w:lineRule="auto"/>
+            </w:pPr>
+            <w:r>
+              <w:t>4</w:t>
+            </w:r>
+          </w:p>
+        </w:tc>
+      </w:tr>
+      <w:tr>
+        <w:tc>
+          <w:tcPr>
+            <w:tcW w:w="1365" w:type="dxa"/>
+          </w:tcPr>
+          <w:p>
+            <w:pPr>
+              <w:pStyle w:val="Geenafstand"/>
+              <w:rPr>
+                <w:b/>
+              </w:rPr>
+            </w:pPr>
+            <w:r>
+              <w:rPr>
+                <w:b/>
+              </w:rPr>
+              <w:t>Jeroen</w:t>
+            </w:r>
+          </w:p>
+        </w:tc>
+        <w:tc>
+          <w:tcPr>
+            <w:tcW w:w="3515" w:type="dxa"/>
+          </w:tcPr>
+          <w:p>
+            <w:pPr>
+              <w:spacing w:after="160" w:line="259" w:lineRule="auto"/>
+            </w:pPr>
+            <w:r>
+              <w:t>Eindverslag</w:t>
+            </w:r>
+          </w:p>
+        </w:tc>
+        <w:tc>
+          <w:tcPr>
+            <w:tcW w:w="1211" w:type="dxa"/>
+          </w:tcPr>
+          <w:p>
+            <w:pPr>
+              <w:spacing w:after="160" w:line="259" w:lineRule="auto"/>
+            </w:pPr>
+            <w:r>
+              <w:t>3</w:t>
+            </w:r>
+          </w:p>
+        </w:tc>
+        <w:tc>
+          <w:tcPr>
+            <w:tcW w:w="1417" w:type="dxa"/>
+          </w:tcPr>
+          <w:p>
+            <w:pPr>
+              <w:pStyle w:val="Geenafstand"/>
+            </w:pPr>
+            <w:r>
+              <w:t xml:space="preserve">Vrijdag </w:t>
+            </w:r>
+          </w:p>
+          <w:p>
+            <w:pPr>
+              <w:pStyle w:val="Geenafstand"/>
+            </w:pPr>
+            <w:r>
+              <w:t>28-10-2016</w:t>
+            </w:r>
+          </w:p>
+        </w:tc>
+        <w:tc>
+          <w:tcPr>
+            <w:tcW w:w="1341" w:type="dxa"/>
+          </w:tcPr>
+          <w:p>
+            <w:pPr>
+              <w:spacing w:after="160" w:line="259" w:lineRule="auto"/>
+            </w:pPr>
+            <w:r>
+              <w:t>Ja</w:t>
+            </w:r>
+          </w:p>
+        </w:tc>
+        <w:tc>
+          <w:tcPr>
+            <w:tcW w:w="1134" w:type="dxa"/>
+          </w:tcPr>
+          <w:p>
+            <w:pPr>
+              <w:spacing w:after="160" w:line="259" w:lineRule="auto"/>
+            </w:pPr>
+            <w:r>
+              <w:t>5</w:t>
+            </w:r>
+          </w:p>
+        </w:tc>
+      </w:tr>
+      <w:tr>
+        <w:tc>
+          <w:tcPr>
+            <w:tcW w:w="1365" w:type="dxa"/>
+          </w:tcPr>
+          <w:p>
+            <w:pPr>
+              <w:pStyle w:val="Geenafstand"/>
+              <w:rPr>
+                <w:b/>
+              </w:rPr>
+            </w:pPr>
+            <w:r>
+              <w:rPr>
+                <w:b/>
+              </w:rPr>
+              <w:t>Vince</w:t>
+            </w:r>
+          </w:p>
+          <w:p>
+            <w:pPr>
+              <w:pStyle w:val="Geenafstand"/>
+              <w:rPr>
+                <w:b/>
+              </w:rPr>
+            </w:pPr>
+            <w:r>
+              <w:rPr>
+                <w:b/>
+              </w:rPr>
+              <w:t>Diederik</w:t>
+            </w:r>
+          </w:p>
+          <w:p>
+            <w:pPr>
+              <w:pStyle w:val="Geenafstand"/>
+              <w:rPr>
+                <w:b/>
+              </w:rPr>
+            </w:pPr>
+            <w:r>
+              <w:rPr>
+                <w:b/>
+              </w:rPr>
+              <w:t>Wouter</w:t>
+            </w:r>
+          </w:p>
+          <w:p>
+            <w:pPr>
+              <w:pStyle w:val="Geenafstand"/>
+              <w:rPr>
+                <w:b/>
+              </w:rPr>
+            </w:pPr>
+            <w:r>
+              <w:rPr>
+                <w:b/>
+              </w:rPr>
+              <w:t>Harry</w:t>
+            </w:r>
+          </w:p>
+        </w:tc>
+        <w:tc>
+          <w:tcPr>
+            <w:tcW w:w="3515" w:type="dxa"/>
+          </w:tcPr>
+          <w:p>
+            <w:pPr>
+              <w:spacing w:after="160" w:line="259" w:lineRule="auto"/>
+            </w:pPr>
+            <w:r>
+              <w:t>Bijdrage geleverd aan eindverslag.</w:t>
+            </w:r>
+          </w:p>
+        </w:tc>
+        <w:tc>
+          <w:tcPr>
+            <w:tcW w:w="1211" w:type="dxa"/>
+          </w:tcPr>
+          <w:p>
+            <w:pPr>
+              <w:spacing w:after="160" w:line="259" w:lineRule="auto"/>
+            </w:pPr>
+            <w:r>
+              <w:t>8</w:t>
+            </w:r>
+          </w:p>
+        </w:tc>
+        <w:tc>
+          <w:tcPr>
+            <w:tcW w:w="1417" w:type="dxa"/>
+          </w:tcPr>
+          <w:p>
+            <w:pPr>
+              <w:pStyle w:val="Geenafstand"/>
+            </w:pPr>
+            <w:r>
+              <w:t>Vrijdag</w:t>
+            </w:r>
+          </w:p>
+          <w:p>
+            <w:pPr>
+              <w:pStyle w:val="Geenafstand"/>
+            </w:pPr>
+            <w:r>
+              <w:t>28-10-2016</w:t>
+            </w:r>
+          </w:p>
+        </w:tc>
+        <w:tc>
+          <w:tcPr>
+            <w:tcW w:w="1341" w:type="dxa"/>
+          </w:tcPr>
+          <w:p>
+            <w:pPr>
+              <w:spacing w:after="160" w:line="259" w:lineRule="auto"/>
+            </w:pPr>
+            <w:r>
+              <w:t>Ja</w:t>
+            </w:r>
+          </w:p>
+        </w:tc>
+        <w:tc>
+          <w:tcPr>
+            <w:tcW w:w="1134" w:type="dxa"/>
+          </w:tcPr>
+          <w:p>
+            <w:pPr>
+              <w:spacing w:after="160" w:line="259" w:lineRule="auto"/>
+            </w:pPr>
+            <w:r>
+              <w:t>4</w:t>
+            </w:r>
           </w:p>
         </w:tc>
       </w:tr>
@@ -3300,87 +4103,142 @@
                 <w:sz w:val="18"/>
                 <w:szCs w:val="18"/>
               </w:rPr>
-              <w:t>1</w:t>
-            </w:r>
-            <w:r>
-              <w:rPr>
-                <w:sz w:val="18"/>
-                <w:szCs w:val="18"/>
-              </w:rPr>
-              <w:t xml:space="preserve"> Diederik</w:t>
+              <w:t>1 Diederik</w:t>
             </w:r>
           </w:p>
         </w:tc>
         <w:tc>
           <w:tcPr>
             <w:tcW w:w="1587" w:type="dxa"/>
-          </w:tcPr>
-          <w:p>
-            <w:pPr>
-              <w:rPr>
-                <w:sz w:val="18"/>
-                <w:szCs w:val="18"/>
-              </w:rPr>
-            </w:pPr>
+            <w:tcBorders>
+              <w:top w:val="single" w:sz="4" w:space="0" w:color="auto"/>
+              <w:left w:val="single" w:sz="4" w:space="0" w:color="auto"/>
+              <w:bottom w:val="single" w:sz="4" w:space="0" w:color="auto"/>
+              <w:right w:val="single" w:sz="4" w:space="0" w:color="auto"/>
+            </w:tcBorders>
+          </w:tcPr>
+          <w:p>
+            <w:pPr>
+              <w:rPr>
+                <w:sz w:val="18"/>
+                <w:szCs w:val="18"/>
+              </w:rPr>
+            </w:pPr>
+            <w:r>
+              <w:rPr>
+                <w:sz w:val="18"/>
+                <w:szCs w:val="18"/>
+              </w:rPr>
+              <w:t>Mijn aandacht heb ik breed verdeeld om te ondernemen en te ondersteunen waar dat nodig bleek. Door middel van mijn ervaring van vorige projecten en opleidingen wou ik gedurende het project vooral ervoor zorgen dat anderen goede ondersteuning kunnen krijgen waar nodig en dat zei mij ook corrigeren en helpen waar nodig.</w:t>
+            </w:r>
           </w:p>
         </w:tc>
         <w:tc>
           <w:tcPr>
             <w:tcW w:w="1587" w:type="dxa"/>
-          </w:tcPr>
-          <w:p>
-            <w:pPr>
-              <w:rPr>
-                <w:sz w:val="18"/>
-                <w:szCs w:val="18"/>
-              </w:rPr>
-            </w:pPr>
+            <w:tcBorders>
+              <w:top w:val="single" w:sz="4" w:space="0" w:color="auto"/>
+              <w:left w:val="single" w:sz="4" w:space="0" w:color="auto"/>
+              <w:bottom w:val="single" w:sz="4" w:space="0" w:color="auto"/>
+              <w:right w:val="single" w:sz="4" w:space="0" w:color="auto"/>
+            </w:tcBorders>
+          </w:tcPr>
+          <w:p>
+            <w:pPr>
+              <w:rPr>
+                <w:sz w:val="18"/>
+                <w:szCs w:val="18"/>
+              </w:rPr>
+            </w:pPr>
+            <w:r>
+              <w:rPr>
+                <w:sz w:val="18"/>
+                <w:szCs w:val="18"/>
+              </w:rPr>
+              <w:t>Mijn taak als analist was om met een professionele en kritische blik naar de uitdagingen van het team te kijken en daarbij een advies uit te brengen waar men, mijzelf inbegrepen, mee aan de slag kan. Ik heb ook dienstgedaan als programmeur en deels als verslaglegger van het project.</w:t>
+            </w:r>
           </w:p>
         </w:tc>
         <w:tc>
           <w:tcPr>
             <w:tcW w:w="1588" w:type="dxa"/>
-          </w:tcPr>
-          <w:p>
-            <w:pPr>
-              <w:rPr>
-                <w:sz w:val="18"/>
-                <w:szCs w:val="18"/>
-              </w:rPr>
-            </w:pPr>
+            <w:tcBorders>
+              <w:top w:val="single" w:sz="4" w:space="0" w:color="auto"/>
+              <w:left w:val="single" w:sz="4" w:space="0" w:color="auto"/>
+              <w:bottom w:val="single" w:sz="4" w:space="0" w:color="auto"/>
+              <w:right w:val="single" w:sz="4" w:space="0" w:color="auto"/>
+            </w:tcBorders>
+          </w:tcPr>
+          <w:p>
+            <w:pPr>
+              <w:rPr>
+                <w:sz w:val="18"/>
+                <w:szCs w:val="18"/>
+              </w:rPr>
+            </w:pPr>
+            <w:r>
+              <w:rPr>
+                <w:sz w:val="18"/>
+                <w:szCs w:val="18"/>
+              </w:rPr>
+              <w:t xml:space="preserve">De eerste actie die ik heb ondernomen is samen met de andere teamleden de opdracht onderverdelen in overzichtelijke delen. Gedurende de week heb ik waar nodig zelfstandig taken rond het programmeren en ontwerpen opgepakt en daarbij hulp ontvangen en gegeven aan anderen. </w:t>
+            </w:r>
           </w:p>
         </w:tc>
         <w:tc>
           <w:tcPr>
             <w:tcW w:w="1587" w:type="dxa"/>
-          </w:tcPr>
-          <w:p>
-            <w:pPr>
-              <w:rPr>
-                <w:sz w:val="18"/>
-                <w:szCs w:val="18"/>
-              </w:rPr>
-            </w:pPr>
+            <w:tcBorders>
+              <w:top w:val="single" w:sz="4" w:space="0" w:color="auto"/>
+              <w:left w:val="single" w:sz="4" w:space="0" w:color="auto"/>
+              <w:bottom w:val="single" w:sz="4" w:space="0" w:color="auto"/>
+              <w:right w:val="single" w:sz="4" w:space="0" w:color="auto"/>
+            </w:tcBorders>
+          </w:tcPr>
+          <w:p>
+            <w:pPr>
+              <w:rPr>
+                <w:sz w:val="18"/>
+                <w:szCs w:val="18"/>
+              </w:rPr>
+            </w:pPr>
+            <w:r>
+              <w:rPr>
+                <w:sz w:val="18"/>
+                <w:szCs w:val="18"/>
+              </w:rPr>
+              <w:t>Stukken functionerende programmeercode, een reeks aan NSD PSD’s en documentatie getuigen van mijn inzet tijdens het project. Tevens een erg belangrijk resultaat is de binding die is ontstaan tussen de teamleden en het vertrouwen dat we hebben opgebouwd.</w:t>
+            </w:r>
           </w:p>
         </w:tc>
         <w:tc>
           <w:tcPr>
             <w:tcW w:w="1588" w:type="dxa"/>
-          </w:tcPr>
-          <w:p>
-            <w:pPr>
-              <w:rPr>
-                <w:sz w:val="18"/>
-                <w:szCs w:val="18"/>
-              </w:rPr>
-            </w:pPr>
+            <w:tcBorders>
+              <w:top w:val="single" w:sz="4" w:space="0" w:color="auto"/>
+              <w:left w:val="single" w:sz="4" w:space="0" w:color="auto"/>
+              <w:bottom w:val="single" w:sz="4" w:space="0" w:color="auto"/>
+              <w:right w:val="single" w:sz="4" w:space="0" w:color="auto"/>
+            </w:tcBorders>
+          </w:tcPr>
+          <w:p>
+            <w:pPr>
+              <w:rPr>
+                <w:sz w:val="18"/>
+                <w:szCs w:val="18"/>
+              </w:rPr>
+            </w:pPr>
+            <w:r>
+              <w:rPr>
+                <w:sz w:val="18"/>
+                <w:szCs w:val="18"/>
+              </w:rPr>
+              <w:t xml:space="preserve">Ik ben van mening dat ik mijn best heb gedaan maar niet altijd de juiste koers heb gevolgd om de rest altijd bij te kunnen benen. Ik zal proberen om in de toekomst meer vaardigheid te tonen en ook beter te luisteren naar de signalen van mijn teamgenoten zodat ik ook meer voor hun kan betekenen als persoon en programmeur. </w:t>
+            </w:r>
           </w:p>
         </w:tc>
       </w:tr>
       <w:tr>
-        <w:trPr>
-          <w:trHeight w:val="1689"/>
-        </w:trPr>
         <w:tc>
           <w:tcPr>
             <w:tcW w:w="960" w:type="dxa"/>
@@ -3397,153 +4255,151 @@
                 <w:sz w:val="18"/>
                 <w:szCs w:val="18"/>
               </w:rPr>
-              <w:t>2</w:t>
-            </w:r>
-            <w:r>
-              <w:rPr>
-                <w:sz w:val="18"/>
-                <w:szCs w:val="18"/>
-              </w:rPr>
-              <w:t xml:space="preserve"> Harry</w:t>
+              <w:t>2 Harry</w:t>
             </w:r>
           </w:p>
         </w:tc>
         <w:tc>
           <w:tcPr>
             <w:tcW w:w="1587" w:type="dxa"/>
-          </w:tcPr>
-          <w:p>
-            <w:pPr>
-              <w:rPr>
-                <w:sz w:val="18"/>
-                <w:szCs w:val="18"/>
-              </w:rPr>
-            </w:pPr>
-            <w:r>
-              <w:rPr>
-                <w:sz w:val="18"/>
-                <w:szCs w:val="18"/>
-              </w:rPr>
-              <w:t xml:space="preserve">Om de grafische interface te realiseren ben ik samen met Wouter begonnen aan het onderzoeken van </w:t>
-            </w:r>
-            <w:proofErr w:type="spellStart"/>
-            <w:r>
-              <w:rPr>
-                <w:sz w:val="18"/>
-                <w:szCs w:val="18"/>
-              </w:rPr>
-              <w:t>tKinter</w:t>
-            </w:r>
-            <w:proofErr w:type="spellEnd"/>
-            <w:r>
-              <w:rPr>
-                <w:sz w:val="18"/>
-                <w:szCs w:val="18"/>
-              </w:rPr>
-              <w:t>. Dit omdat wij hier beide weinig ervaring mee hadden en dit een interessante uitdagen vinden.</w:t>
+            <w:tcBorders>
+              <w:top w:val="single" w:sz="4" w:space="0" w:color="auto"/>
+              <w:left w:val="single" w:sz="4" w:space="0" w:color="auto"/>
+              <w:bottom w:val="single" w:sz="4" w:space="0" w:color="auto"/>
+              <w:right w:val="single" w:sz="4" w:space="0" w:color="auto"/>
+            </w:tcBorders>
+          </w:tcPr>
+          <w:p>
+            <w:pPr>
+              <w:rPr>
+                <w:sz w:val="18"/>
+                <w:szCs w:val="18"/>
+              </w:rPr>
+            </w:pPr>
+            <w:r>
+              <w:rPr>
+                <w:sz w:val="18"/>
+                <w:szCs w:val="18"/>
+              </w:rPr>
+              <w:t>Om de grafische interface te realiseren ben ik samen met Wouter begonnen aan het onderzoeken van tKinter. Dit omdat wij hier beide weinig ervaring mee hadden en dit een interessante uitdagen vinden.</w:t>
             </w:r>
           </w:p>
         </w:tc>
         <w:tc>
           <w:tcPr>
             <w:tcW w:w="1587" w:type="dxa"/>
-          </w:tcPr>
-          <w:p>
-            <w:pPr>
-              <w:rPr>
-                <w:sz w:val="18"/>
-                <w:szCs w:val="18"/>
-              </w:rPr>
-            </w:pPr>
-            <w:r>
-              <w:rPr>
-                <w:sz w:val="18"/>
-                <w:szCs w:val="18"/>
-              </w:rPr>
-              <w:t xml:space="preserve">Omdat ik de taak van analist op mezelf had genomen ben ik samen met de groep op de eerste dag begonnen met uitschrijven van een ruwe PSD. Hierin werd niet specifiek bekeken wat er geprogrammeerd moet worden maar meer een flowchart om overzicht in het project te krijgen. </w:t>
+            <w:tcBorders>
+              <w:top w:val="single" w:sz="4" w:space="0" w:color="auto"/>
+              <w:left w:val="single" w:sz="4" w:space="0" w:color="auto"/>
+              <w:bottom w:val="single" w:sz="4" w:space="0" w:color="auto"/>
+              <w:right w:val="single" w:sz="4" w:space="0" w:color="auto"/>
+            </w:tcBorders>
+          </w:tcPr>
+          <w:p>
+            <w:pPr>
+              <w:rPr>
+                <w:sz w:val="18"/>
+                <w:szCs w:val="18"/>
+              </w:rPr>
+            </w:pPr>
+            <w:r>
+              <w:rPr>
+                <w:sz w:val="18"/>
+                <w:szCs w:val="18"/>
+              </w:rPr>
+              <w:t xml:space="preserve">Omdat ik de taak van analist op mezelf had genomen ben ik samen met de groep op de eerste dag </w:t>
+            </w:r>
+            <w:r>
+              <w:rPr>
+                <w:sz w:val="18"/>
+                <w:szCs w:val="18"/>
+              </w:rPr>
+              <w:t>h</w:t>
+            </w:r>
+            <w:r>
+              <w:rPr>
+                <w:sz w:val="18"/>
+                <w:szCs w:val="18"/>
+              </w:rPr>
+              <w:t xml:space="preserve">begonnen met uitschrijven van een ruwe PSD. Hierin werd niet specifiek bekeken wat er geprogrammeerd moet worden maar meer een flowchart om overzicht in het project te krijgen. </w:t>
             </w:r>
           </w:p>
         </w:tc>
         <w:tc>
           <w:tcPr>
             <w:tcW w:w="1588" w:type="dxa"/>
-          </w:tcPr>
-          <w:p>
-            <w:pPr>
-              <w:rPr>
-                <w:sz w:val="18"/>
-                <w:szCs w:val="18"/>
-              </w:rPr>
-            </w:pPr>
-            <w:r>
-              <w:rPr>
-                <w:sz w:val="18"/>
-                <w:szCs w:val="18"/>
-              </w:rPr>
-              <w:t xml:space="preserve">Samen met Wouter hebben wij veel onderzoek gepleegd naar het maken van een grafische interface. Hiervoor hebben wij gebruikgemaakt van onder andere python documentatie, instructiefilmpjes en </w:t>
-            </w:r>
-            <w:r>
-              <w:rPr>
-                <w:sz w:val="18"/>
-                <w:szCs w:val="18"/>
-              </w:rPr>
-              <w:t xml:space="preserve">forums. </w:t>
+            <w:tcBorders>
+              <w:top w:val="single" w:sz="4" w:space="0" w:color="auto"/>
+              <w:left w:val="single" w:sz="4" w:space="0" w:color="auto"/>
+              <w:bottom w:val="single" w:sz="4" w:space="0" w:color="auto"/>
+              <w:right w:val="single" w:sz="4" w:space="0" w:color="auto"/>
+            </w:tcBorders>
+          </w:tcPr>
+          <w:p>
+            <w:pPr>
+              <w:rPr>
+                <w:sz w:val="18"/>
+                <w:szCs w:val="18"/>
+              </w:rPr>
+            </w:pPr>
+            <w:r>
+              <w:rPr>
+                <w:sz w:val="18"/>
+                <w:szCs w:val="18"/>
+              </w:rPr>
+              <w:t xml:space="preserve">Samen met Wouter hebben wij veel onderzoek gepleegd naar het maken van een grafische interface. Hiervoor hebben wij gebruikgemaakt van onder andere python documentatie, instructiefilmpjes en forums. </w:t>
             </w:r>
           </w:p>
         </w:tc>
         <w:tc>
           <w:tcPr>
             <w:tcW w:w="1587" w:type="dxa"/>
-          </w:tcPr>
-          <w:p>
-            <w:pPr>
-              <w:rPr>
-                <w:sz w:val="18"/>
-                <w:szCs w:val="18"/>
-              </w:rPr>
-            </w:pPr>
-            <w:r>
-              <w:rPr>
-                <w:sz w:val="18"/>
-                <w:szCs w:val="18"/>
-              </w:rPr>
-              <w:t>Uiteindelijk hebben wij een interface weten te programmeren die aan de eisen van het project voldeed.</w:t>
-            </w:r>
-            <w:r>
-              <w:rPr>
-                <w:sz w:val="18"/>
-                <w:szCs w:val="18"/>
-              </w:rPr>
-              <w:t xml:space="preserve"> </w:t>
+            <w:tcBorders>
+              <w:top w:val="single" w:sz="4" w:space="0" w:color="auto"/>
+              <w:left w:val="single" w:sz="4" w:space="0" w:color="auto"/>
+              <w:bottom w:val="single" w:sz="4" w:space="0" w:color="auto"/>
+              <w:right w:val="single" w:sz="4" w:space="0" w:color="auto"/>
+            </w:tcBorders>
+          </w:tcPr>
+          <w:p>
+            <w:pPr>
+              <w:rPr>
+                <w:sz w:val="18"/>
+                <w:szCs w:val="18"/>
+              </w:rPr>
+            </w:pPr>
+            <w:r>
+              <w:rPr>
+                <w:sz w:val="18"/>
+                <w:szCs w:val="18"/>
+              </w:rPr>
+              <w:t xml:space="preserve">Uiteindelijk hebben wij een interface weten te programmeren die aan de eisen van het project voldeed. </w:t>
             </w:r>
           </w:p>
         </w:tc>
         <w:tc>
           <w:tcPr>
             <w:tcW w:w="1588" w:type="dxa"/>
-          </w:tcPr>
-          <w:p>
-            <w:pPr>
-              <w:rPr>
-                <w:sz w:val="18"/>
-                <w:szCs w:val="18"/>
-              </w:rPr>
-            </w:pPr>
-            <w:r>
-              <w:rPr>
-                <w:sz w:val="18"/>
-                <w:szCs w:val="18"/>
-              </w:rPr>
-              <w:t xml:space="preserve">Het was een zeer leerzaam project en ik heb mezelf goed weten te ontwikkelen. Het belangrijkste leerdoel is voor mij plannen. Door onduidelijke planning is er aan een aantal onderwerpen meer tijd besteed dan nodig </w:t>
-            </w:r>
-            <w:bookmarkStart w:id="7" w:name="_GoBack"/>
-            <w:bookmarkEnd w:id="7"/>
-            <w:r>
-              <w:rPr>
-                <w:sz w:val="18"/>
-                <w:szCs w:val="18"/>
-              </w:rPr>
-              <w:t xml:space="preserve">geweest met een strakke planning. </w:t>
+            <w:tcBorders>
+              <w:top w:val="single" w:sz="4" w:space="0" w:color="auto"/>
+              <w:left w:val="single" w:sz="4" w:space="0" w:color="auto"/>
+              <w:bottom w:val="single" w:sz="4" w:space="0" w:color="auto"/>
+              <w:right w:val="single" w:sz="4" w:space="0" w:color="auto"/>
+            </w:tcBorders>
+          </w:tcPr>
+          <w:p>
+            <w:pPr>
+              <w:rPr>
+                <w:sz w:val="18"/>
+                <w:szCs w:val="18"/>
+              </w:rPr>
+            </w:pPr>
+            <w:r>
+              <w:rPr>
+                <w:sz w:val="18"/>
+                <w:szCs w:val="18"/>
+              </w:rPr>
+              <w:t xml:space="preserve">Het was een zeer leerzaam project en ik heb mezelf goed weten te ontwikkelen. Het belangrijkste leerdoel is voor mij plannen. Door onduidelijke planning is er aan een aantal onderwerpen meer tijd besteed dan nodig geweest met een strakke planning. </w:t>
             </w:r>
           </w:p>
         </w:tc>
@@ -3565,14 +4421,7 @@
                 <w:sz w:val="18"/>
                 <w:szCs w:val="18"/>
               </w:rPr>
-              <w:t>3</w:t>
-            </w:r>
-            <w:r>
-              <w:rPr>
-                <w:sz w:val="18"/>
-                <w:szCs w:val="18"/>
-              </w:rPr>
-              <w:t xml:space="preserve"> Jeroen</w:t>
+              <w:t>3 Jeroen</w:t>
             </w:r>
           </w:p>
         </w:tc>
@@ -3652,14 +4501,7 @@
                 <w:sz w:val="18"/>
                 <w:szCs w:val="18"/>
               </w:rPr>
-              <w:t>Het resultaat was dat er een tussenverslag op tijd opgeleverd kon worden en dat de</w:t>
-            </w:r>
-            <w:r>
-              <w:rPr>
-                <w:sz w:val="18"/>
-                <w:szCs w:val="18"/>
-              </w:rPr>
-              <w:t xml:space="preserve"> planning goed uitgevoerd werd. Ook heb ik gewerkt aan de documentatie voor het eindverslag en heb ik de hoofdstukken en lay-out opgesteld.</w:t>
+              <w:t>Het resultaat was dat er een tussenverslag op tijd opgeleverd kon worden en dat de planning goed uitgevoerd werd. Ook heb ik gewerkt aan de documentatie voor het eindverslag en heb ik de hoofdstukken en lay-out opgesteld.</w:t>
             </w:r>
           </w:p>
         </w:tc>
@@ -3679,7 +4521,15 @@
                 <w:sz w:val="18"/>
                 <w:szCs w:val="18"/>
               </w:rPr>
-              <w:t>Ondanks dat ik veel geholpen heb met de documentatie en de planning had ik misschien voor mijzelf nog wat meer willen programmeren. Maar dit heb ik niet duidelijk zelf aangegeven en ik heb ook zelf besloten om de dingen te doen die ik wel kon doen i.p.v. de uitdagingen opzoeken.</w:t>
+              <w:t xml:space="preserve">Ondanks dat ik veel geholpen heb met de documentatie en de planning had ik misschien voor mijzelf nog wat meer willen programmeren. Maar dit heb ik niet duidelijk zelf aangegeven en ik heb ook zelf besloten om de dingen te doen die ik wel kon doen i.p.v. de </w:t>
+            </w:r>
+            <w:r>
+              <w:rPr>
+                <w:sz w:val="18"/>
+                <w:szCs w:val="18"/>
+              </w:rPr>
+              <w:lastRenderedPageBreak/>
+              <w:t>uitdagingen opzoeken.</w:t>
             </w:r>
           </w:p>
         </w:tc>
@@ -3701,14 +4551,8 @@
                 <w:sz w:val="18"/>
                 <w:szCs w:val="18"/>
               </w:rPr>
-              <w:t>4</w:t>
-            </w:r>
-            <w:r>
-              <w:rPr>
-                <w:sz w:val="18"/>
-                <w:szCs w:val="18"/>
-              </w:rPr>
-              <w:t xml:space="preserve"> Vince</w:t>
+              <w:lastRenderedPageBreak/>
+              <w:t>4 Vince</w:t>
             </w:r>
           </w:p>
         </w:tc>
@@ -3723,6 +4567,13 @@
                 <w:szCs w:val="18"/>
               </w:rPr>
             </w:pPr>
+            <w:r>
+              <w:rPr>
+                <w:sz w:val="18"/>
+                <w:szCs w:val="18"/>
+              </w:rPr>
+              <w:t>Voor de applicatie moesten de functies worden geschreven en het ontwerp voor de GUI worden ontworpen (aangezien ik grafische vormgeving heb gestudeerd nam ik deze taak op mij)..</w:t>
+            </w:r>
           </w:p>
         </w:tc>
         <w:tc>
@@ -3736,6 +4587,13 @@
                 <w:szCs w:val="18"/>
               </w:rPr>
             </w:pPr>
+            <w:r>
+              <w:rPr>
+                <w:sz w:val="18"/>
+                <w:szCs w:val="18"/>
+              </w:rPr>
+              <w:t>Ik heb de taak als teamleider op mij genomen. Mijn taak was om de planning op orde te houden en alle teamgenoten aan te sturen waar nodig. Het is belangrijk voor mij om een overzicht te houden van wie waar mee bezig is.</w:t>
+            </w:r>
           </w:p>
         </w:tc>
         <w:tc>
@@ -3749,6 +4607,13 @@
                 <w:szCs w:val="18"/>
               </w:rPr>
             </w:pPr>
+            <w:r>
+              <w:rPr>
+                <w:sz w:val="18"/>
+                <w:szCs w:val="18"/>
+              </w:rPr>
+              <w:t>Aan het begin van het project heb ik alle meetings ingepland (aan het begin van de middag, aan het eind van de middag). Daarnaast heb ik de Interface ontworpen en een aantal functies geschreven samen met mijn teamgenoten. De taakplanning hebben we in Asana bij gehouden.</w:t>
+            </w:r>
           </w:p>
         </w:tc>
         <w:tc>
@@ -3762,6 +4627,13 @@
                 <w:szCs w:val="18"/>
               </w:rPr>
             </w:pPr>
+            <w:r>
+              <w:rPr>
+                <w:sz w:val="18"/>
+                <w:szCs w:val="18"/>
+              </w:rPr>
+              <w:t>Als eerste het ontwerp, op basis van de PSDs was het makkelijk voor mij om een goed ontwerp uit te werken. Door het gebruik van Asana is tijdens het hele gesprek de planning en taakverdeling duidelijk geweest en hebben we geen een keer ruzie gehad over wie wat zou gaan doen.</w:t>
+            </w:r>
           </w:p>
         </w:tc>
         <w:tc>
@@ -3775,6 +4647,13 @@
                 <w:szCs w:val="18"/>
               </w:rPr>
             </w:pPr>
+            <w:r>
+              <w:rPr>
+                <w:sz w:val="18"/>
+                <w:szCs w:val="18"/>
+              </w:rPr>
+              <w:t>Ik vind dat ik goed mijn best heb gedaan als teamleider. Het resultaat is een mooie goed werkende app, waar veel aandacht aan is besteed. Wat ik nog aan mijzelf zou verbeteren is om meer uit handen te laten nemen  qua taken omdat ik dat nog wel moeilijk vind.</w:t>
+            </w:r>
           </w:p>
         </w:tc>
       </w:tr>
@@ -3818,46 +4697,7 @@
                 <w:sz w:val="18"/>
                 <w:szCs w:val="18"/>
               </w:rPr>
-              <w:t xml:space="preserve">Er was behoefte aan een Grafische </w:t>
-            </w:r>
-            <w:proofErr w:type="gramStart"/>
-            <w:r>
-              <w:rPr>
-                <w:sz w:val="18"/>
-                <w:szCs w:val="18"/>
-              </w:rPr>
-              <w:t>user interface</w:t>
-            </w:r>
-            <w:proofErr w:type="gramEnd"/>
-            <w:r>
-              <w:rPr>
-                <w:sz w:val="18"/>
-                <w:szCs w:val="18"/>
-              </w:rPr>
-              <w:t xml:space="preserve">.  </w:t>
-            </w:r>
-            <w:r>
-              <w:rPr>
-                <w:sz w:val="18"/>
-                <w:szCs w:val="18"/>
-              </w:rPr>
-              <w:t xml:space="preserve">Ik heb samen met Harry gekozen om </w:t>
-            </w:r>
-            <w:proofErr w:type="gramStart"/>
-            <w:r>
-              <w:rPr>
-                <w:sz w:val="18"/>
-                <w:szCs w:val="18"/>
-              </w:rPr>
-              <w:t>hier aan</w:t>
-            </w:r>
-            <w:proofErr w:type="gramEnd"/>
-            <w:r>
-              <w:rPr>
-                <w:sz w:val="18"/>
-                <w:szCs w:val="18"/>
-              </w:rPr>
-              <w:t xml:space="preserve"> te gaan werken gezien het feit dat dit ons interessant leek</w:t>
+              <w:t>Er was behoefte aan een Grafische user interface.  Ik heb samen met Harry gekozen om hier aan te gaan werken gezien het feit dat dit ons interessant leek</w:t>
             </w:r>
           </w:p>
         </w:tc>
@@ -3877,37 +4717,7 @@
                 <w:sz w:val="18"/>
                 <w:szCs w:val="18"/>
               </w:rPr>
-              <w:t xml:space="preserve">Omdat ik de taak van tester op mij heb genomen samen met Jeroen, heb </w:t>
-            </w:r>
-            <w:r>
-              <w:rPr>
-                <w:sz w:val="18"/>
-                <w:szCs w:val="18"/>
-              </w:rPr>
-              <w:t xml:space="preserve">ik in het begin van het project niet veel kunnen uitvoeren. </w:t>
-            </w:r>
-            <w:proofErr w:type="gramStart"/>
-            <w:r>
-              <w:rPr>
-                <w:sz w:val="18"/>
-                <w:szCs w:val="18"/>
-              </w:rPr>
-              <w:t>daarom</w:t>
-            </w:r>
-            <w:proofErr w:type="gramEnd"/>
-            <w:r>
-              <w:rPr>
-                <w:sz w:val="18"/>
-                <w:szCs w:val="18"/>
-              </w:rPr>
-              <w:t xml:space="preserve"> taak op me genomen om die tijd te overbruggen.</w:t>
-            </w:r>
-            <w:r>
-              <w:rPr>
-                <w:sz w:val="18"/>
-                <w:szCs w:val="18"/>
-              </w:rPr>
-              <w:t xml:space="preserve"> Die taak was het implementeren van een GUI</w:t>
+              <w:t>Omdat ik de taak van tester op mij heb genomen samen met Jeroen, heb ik in het begin van het project niet veel kunnen uitvoeren. daarom taak op me genomen om die tijd te overbruggen. Die taak was het implementeren van een GUI</w:t>
             </w:r>
           </w:p>
         </w:tc>
@@ -3927,28 +4737,7 @@
                 <w:sz w:val="18"/>
                 <w:szCs w:val="18"/>
               </w:rPr>
-              <w:t>Ik ben samen met Harry begonnen met het onderzoeken</w:t>
-            </w:r>
-            <w:r>
-              <w:rPr>
-                <w:sz w:val="18"/>
-                <w:szCs w:val="18"/>
-              </w:rPr>
-              <w:t xml:space="preserve"> </w:t>
-            </w:r>
-            <w:r>
-              <w:rPr>
-                <w:sz w:val="18"/>
-                <w:szCs w:val="18"/>
-              </w:rPr>
-              <w:t xml:space="preserve">hoe de gui tool (tkinter) in elkaar steekt. </w:t>
-            </w:r>
-            <w:r>
-              <w:rPr>
-                <w:sz w:val="18"/>
-                <w:szCs w:val="18"/>
-              </w:rPr>
-              <w:t>Wij hebben dit voornamelijk op het internet opgezocht.</w:t>
+              <w:t>Ik ben samen met Harry begonnen met het onderzoeken hoe de gui tool (tkinter) in elkaar steekt. Wij hebben dit voornamelijk op het internet opgezocht.</w:t>
             </w:r>
           </w:p>
           <w:p>
@@ -4009,11 +4798,30 @@
         </w:tc>
       </w:tr>
     </w:tbl>
+    <w:p>
+      <w:pPr>
+        <w:pStyle w:val="Geenafstand"/>
+      </w:pPr>
+    </w:p>
+    <w:p>
+      <w:pPr>
+        <w:rPr>
+          <w:rFonts w:asciiTheme="majorHAnsi" w:eastAsiaTheme="majorEastAsia" w:hAnsiTheme="majorHAnsi" w:cstheme="majorBidi"/>
+          <w:color w:val="2E74B5" w:themeColor="accent1" w:themeShade="BF"/>
+          <w:sz w:val="32"/>
+          <w:szCs w:val="32"/>
+        </w:rPr>
+      </w:pPr>
+      <w:r>
+        <w:br w:type="page"/>
+      </w:r>
+    </w:p>
     <w:p>
       <w:pPr>
         <w:pStyle w:val="Kop1"/>
       </w:pPr>
       <w:r>
+        <w:lastRenderedPageBreak/>
         <w:t xml:space="preserve">Peer feedback </w:t>
       </w:r>
     </w:p>
@@ -4054,7 +4862,6 @@
                 <w:sz w:val="18"/>
                 <w:szCs w:val="18"/>
               </w:rPr>
-              <w:lastRenderedPageBreak/>
               <w:t>Teamlid</w:t>
             </w:r>
           </w:p>
@@ -4136,6 +4943,13 @@
                 <w:szCs w:val="18"/>
               </w:rPr>
             </w:pPr>
+            <w:r>
+              <w:rPr>
+                <w:sz w:val="18"/>
+                <w:szCs w:val="18"/>
+              </w:rPr>
+              <w:t>Goed in samenwerken, professioneel opgesteld.</w:t>
+            </w:r>
           </w:p>
         </w:tc>
         <w:tc>
@@ -4149,6 +4963,13 @@
                 <w:szCs w:val="18"/>
               </w:rPr>
             </w:pPr>
+            <w:r>
+              <w:rPr>
+                <w:sz w:val="18"/>
+                <w:szCs w:val="18"/>
+              </w:rPr>
+              <w:t>Meer ondersteuning geven aan de mensen die het niet snappen, als zij dat willen en moeilijke vraagstukken eerder oppakken.</w:t>
+            </w:r>
           </w:p>
         </w:tc>
       </w:tr>
@@ -4184,6 +5005,13 @@
                 <w:szCs w:val="18"/>
               </w:rPr>
             </w:pPr>
+            <w:r>
+              <w:rPr>
+                <w:sz w:val="18"/>
+                <w:szCs w:val="18"/>
+              </w:rPr>
+              <w:t>Spreekt z’n gedachten uit op de goede momenten.</w:t>
+            </w:r>
           </w:p>
         </w:tc>
         <w:tc>
@@ -4197,6 +5025,13 @@
                 <w:szCs w:val="18"/>
               </w:rPr>
             </w:pPr>
+            <w:r>
+              <w:rPr>
+                <w:sz w:val="18"/>
+                <w:szCs w:val="18"/>
+              </w:rPr>
+              <w:t>Beter leren omgaan met tijdsomschattingen.</w:t>
+            </w:r>
           </w:p>
         </w:tc>
       </w:tr>
@@ -4232,6 +5067,13 @@
                 <w:szCs w:val="18"/>
               </w:rPr>
             </w:pPr>
+            <w:r>
+              <w:rPr>
+                <w:sz w:val="18"/>
+                <w:szCs w:val="18"/>
+              </w:rPr>
+              <w:t>Leergierig, planning goed in orde gehouden.</w:t>
+            </w:r>
           </w:p>
         </w:tc>
         <w:tc>
@@ -4245,6 +5087,13 @@
                 <w:szCs w:val="18"/>
               </w:rPr>
             </w:pPr>
+            <w:r>
+              <w:rPr>
+                <w:sz w:val="18"/>
+                <w:szCs w:val="18"/>
+              </w:rPr>
+              <w:t>Meer werken aan hetgeen waar de zwaktes liggen.</w:t>
+            </w:r>
           </w:p>
         </w:tc>
       </w:tr>
@@ -4280,6 +5129,13 @@
                 <w:szCs w:val="18"/>
               </w:rPr>
             </w:pPr>
+            <w:r>
+              <w:rPr>
+                <w:sz w:val="18"/>
+                <w:szCs w:val="18"/>
+              </w:rPr>
+              <w:t>Hij werkt veel en goed.</w:t>
+            </w:r>
           </w:p>
         </w:tc>
         <w:tc>
@@ -4293,6 +5149,13 @@
                 <w:szCs w:val="18"/>
               </w:rPr>
             </w:pPr>
+            <w:r>
+              <w:rPr>
+                <w:sz w:val="18"/>
+                <w:szCs w:val="18"/>
+              </w:rPr>
+              <w:t xml:space="preserve">Hij geeft moeilijk dingen uit handen. </w:t>
+            </w:r>
           </w:p>
         </w:tc>
       </w:tr>
@@ -4328,6 +5191,13 @@
                 <w:szCs w:val="18"/>
               </w:rPr>
             </w:pPr>
+            <w:r>
+              <w:rPr>
+                <w:sz w:val="18"/>
+                <w:szCs w:val="18"/>
+              </w:rPr>
+              <w:t>Leergierig, goed inschattingsvermogen</w:t>
+            </w:r>
           </w:p>
         </w:tc>
         <w:tc>
@@ -4341,6 +5211,13 @@
                 <w:szCs w:val="18"/>
               </w:rPr>
             </w:pPr>
+            <w:r>
+              <w:rPr>
+                <w:sz w:val="18"/>
+                <w:szCs w:val="18"/>
+              </w:rPr>
+              <w:t>Sneller hulp vragen.</w:t>
+            </w:r>
           </w:p>
         </w:tc>
       </w:tr>
@@ -4634,6 +5511,13 @@
                 <w:szCs w:val="18"/>
               </w:rPr>
             </w:pPr>
+            <w:r>
+              <w:rPr>
+                <w:sz w:val="18"/>
+                <w:szCs w:val="18"/>
+              </w:rPr>
+              <w:t>2</w:t>
+            </w:r>
           </w:p>
         </w:tc>
         <w:tc>
@@ -4667,6 +5551,13 @@
                 <w:szCs w:val="18"/>
               </w:rPr>
             </w:pPr>
+            <w:r>
+              <w:rPr>
+                <w:sz w:val="18"/>
+                <w:szCs w:val="18"/>
+              </w:rPr>
+              <w:t>3</w:t>
+            </w:r>
           </w:p>
         </w:tc>
         <w:tc>
@@ -4722,6 +5613,13 @@
                 <w:szCs w:val="18"/>
               </w:rPr>
             </w:pPr>
+            <w:r>
+              <w:rPr>
+                <w:sz w:val="18"/>
+                <w:szCs w:val="18"/>
+              </w:rPr>
+              <w:t>2</w:t>
+            </w:r>
           </w:p>
         </w:tc>
         <w:tc>
@@ -4775,6 +5673,13 @@
                 <w:szCs w:val="18"/>
               </w:rPr>
             </w:pPr>
+            <w:r>
+              <w:rPr>
+                <w:sz w:val="18"/>
+                <w:szCs w:val="18"/>
+              </w:rPr>
+              <w:t>3</w:t>
+            </w:r>
           </w:p>
         </w:tc>
         <w:tc>
@@ -4830,6 +5735,13 @@
                 <w:szCs w:val="18"/>
               </w:rPr>
             </w:pPr>
+            <w:r>
+              <w:rPr>
+                <w:sz w:val="18"/>
+                <w:szCs w:val="18"/>
+              </w:rPr>
+              <w:t>2</w:t>
+            </w:r>
           </w:p>
         </w:tc>
         <w:tc>
@@ -4843,6 +5755,13 @@
                 <w:szCs w:val="18"/>
               </w:rPr>
             </w:pPr>
+            <w:r>
+              <w:rPr>
+                <w:sz w:val="18"/>
+                <w:szCs w:val="18"/>
+              </w:rPr>
+              <w:t>3</w:t>
+            </w:r>
           </w:p>
         </w:tc>
         <w:tc>
@@ -4876,6 +5795,13 @@
                 <w:szCs w:val="18"/>
               </w:rPr>
             </w:pPr>
+            <w:r>
+              <w:rPr>
+                <w:sz w:val="18"/>
+                <w:szCs w:val="18"/>
+              </w:rPr>
+              <w:t>2</w:t>
+            </w:r>
           </w:p>
         </w:tc>
         <w:tc>
@@ -4931,6 +5857,13 @@
                 <w:szCs w:val="18"/>
               </w:rPr>
             </w:pPr>
+            <w:r>
+              <w:rPr>
+                <w:sz w:val="18"/>
+                <w:szCs w:val="18"/>
+              </w:rPr>
+              <w:t>3</w:t>
+            </w:r>
           </w:p>
         </w:tc>
         <w:tc>
@@ -4944,6 +5877,13 @@
                 <w:szCs w:val="18"/>
               </w:rPr>
             </w:pPr>
+            <w:r>
+              <w:rPr>
+                <w:sz w:val="18"/>
+                <w:szCs w:val="18"/>
+              </w:rPr>
+              <w:t>3</w:t>
+            </w:r>
           </w:p>
         </w:tc>
         <w:tc>
@@ -5039,6 +5979,13 @@
                 <w:szCs w:val="18"/>
               </w:rPr>
             </w:pPr>
+            <w:r>
+              <w:rPr>
+                <w:sz w:val="18"/>
+                <w:szCs w:val="18"/>
+              </w:rPr>
+              <w:t>3</w:t>
+            </w:r>
           </w:p>
         </w:tc>
         <w:tc>
@@ -5052,6 +5999,13 @@
                 <w:szCs w:val="18"/>
               </w:rPr>
             </w:pPr>
+            <w:r>
+              <w:rPr>
+                <w:sz w:val="18"/>
+                <w:szCs w:val="18"/>
+              </w:rPr>
+              <w:t>2</w:t>
+            </w:r>
           </w:p>
         </w:tc>
         <w:tc>
@@ -5085,6 +6039,13 @@
                 <w:szCs w:val="18"/>
               </w:rPr>
             </w:pPr>
+            <w:r>
+              <w:rPr>
+                <w:sz w:val="18"/>
+                <w:szCs w:val="18"/>
+              </w:rPr>
+              <w:t>2</w:t>
+            </w:r>
           </w:p>
         </w:tc>
         <w:tc>
@@ -5146,8 +6107,23 @@
         <w:commentReference w:id="8"/>
       </w:r>
     </w:p>
+    <w:p>
+      <w:pPr>
+        <w:pStyle w:val="Geenafstand"/>
+      </w:pPr>
+    </w:p>
+    <w:p>
+      <w:pPr>
+        <w:pStyle w:val="Geenafstand"/>
+      </w:pPr>
+      <w:r>
+        <w:t xml:space="preserve">We staan op het moment om het project in te leveren. Op dit moment zijn we tevreden met het eindproduct die we met dit project konden maken. We zijn tevreden </w:t>
+      </w:r>
+      <w:r>
+        <w:t>met de taakverdeling.</w:t>
+      </w:r>
+    </w:p>
     <w:sectPr>
-      <w:footerReference w:type="default" r:id="rId15"/>
       <w:pgSz w:w="11900" w:h="16840"/>
       <w:pgMar w:top="1417" w:right="1417" w:bottom="1417" w:left="1417" w:header="708" w:footer="708" w:gutter="0"/>
       <w:cols w:space="708"/>
@@ -5160,7 +6136,7 @@
 
 <file path=word/comments.xml><?xml version="1.0" encoding="utf-8"?>
 <w:comments xmlns:wpc="http://schemas.microsoft.com/office/word/2010/wordprocessingCanvas" xmlns:cx="http://schemas.microsoft.com/office/drawing/2014/chartex" xmlns:cx1="http://schemas.microsoft.com/office/drawing/2015/9/8/chartex" xmlns:cx2="http://schemas.microsoft.com/office/drawing/2015/10/21/chartex" xmlns:cx3="http://schemas.microsoft.com/office/drawing/2016/5/9/chartex" xmlns:cx4="http://schemas.microsoft.com/office/drawing/2016/5/10/chartex" xmlns:cx5="http://schemas.microsoft.com/office/drawing/2016/5/11/chartex" xmlns:mc="http://schemas.openxmlformats.org/markup-compatibility/2006" xmlns:o="urn:schemas-microsoft-com:office:office" xmlns:r="http://schemas.openxmlformats.org/officeDocument/2006/relationships" xmlns:m="http://schemas.openxmlformats.org/officeDocument/2006/math" xmlns:v="urn:schemas-microsoft-com:vml" xmlns:wp14="http://schemas.microsoft.com/office/word/2010/wordprocessingDrawing" xmlns:wp="http://schemas.openxmlformats.org/drawingml/2006/wordprocessingDrawing" xmlns:w10="urn:schemas-microsoft-com:office:word" xmlns:w="http://schemas.openxmlformats.org/wordprocessingml/2006/main" xmlns:w14="http://schemas.microsoft.com/office/word/2010/wordml" xmlns:w15="http://schemas.microsoft.com/office/word/2012/wordml" xmlns:w16se="http://schemas.microsoft.com/office/word/2015/wordml/symex" xmlns:wpg="http://schemas.microsoft.com/office/word/2010/wordprocessingGroup" xmlns:wpi="http://schemas.microsoft.com/office/word/2010/wordprocessingInk" xmlns:wne="http://schemas.microsoft.com/office/word/2006/wordml" xmlns:wps="http://schemas.microsoft.com/office/word/2010/wordprocessingShape" mc:Ignorable="w14 w15 w16se wp14">
-  <w:comment w:id="0" w:author="Jeroen van der Burgt" w:date="2016-10-27T15:28:00Z" w:initials="JvdB">
+  <w:comment w:id="1" w:author="Jeroen van der Burgt" w:date="2016-10-27T15:28:00Z" w:initials="JvdB">
     <w:p>
       <w:pPr>
         <w:pStyle w:val="Tekstopmerking"/>
@@ -5176,7 +6152,7 @@
       </w:r>
     </w:p>
   </w:comment>
-  <w:comment w:id="2" w:author="Jeroen van der Burgt" w:date="2016-10-27T11:33:00Z" w:initials="JvdB">
+  <w:comment w:id="3" w:author="Jeroen van der Burgt" w:date="2016-10-27T11:33:00Z" w:initials="JvdB">
     <w:p>
       <w:pPr>
         <w:pStyle w:val="Tekstopmerking"/>
@@ -5192,7 +6168,7 @@
       </w:r>
     </w:p>
   </w:comment>
-  <w:comment w:id="6" w:author="Jeroen van der Burgt" w:date="2016-10-27T15:48:00Z" w:initials="JvdB">
+  <w:comment w:id="7" w:author="Jeroen van der Burgt" w:date="2016-10-27T15:48:00Z" w:initials="JvdB">
     <w:p>
       <w:pPr>
         <w:pStyle w:val="Tekstopmerking"/>
@@ -5234,7 +6210,7 @@
 <w15:commentsEx xmlns:wpc="http://schemas.microsoft.com/office/word/2010/wordprocessingCanvas" xmlns:cx="http://schemas.microsoft.com/office/drawing/2014/chartex" xmlns:cx1="http://schemas.microsoft.com/office/drawing/2015/9/8/chartex" xmlns:cx2="http://schemas.microsoft.com/office/drawing/2015/10/21/chartex" xmlns:cx3="http://schemas.microsoft.com/office/drawing/2016/5/9/chartex" xmlns:cx4="http://schemas.microsoft.com/office/drawing/2016/5/10/chartex" xmlns:cx5="http://schemas.microsoft.com/office/drawing/2016/5/11/chartex" xmlns:mc="http://schemas.openxmlformats.org/markup-compatibility/2006" xmlns:o="urn:schemas-microsoft-com:office:office" xmlns:r="http://schemas.openxmlformats.org/officeDocument/2006/relationships" xmlns:m="http://schemas.openxmlformats.org/officeDocument/2006/math" xmlns:v="urn:schemas-microsoft-com:vml" xmlns:wp14="http://schemas.microsoft.com/office/word/2010/wordprocessingDrawing" xmlns:wp="http://schemas.openxmlformats.org/drawingml/2006/wordprocessingDrawing" xmlns:w10="urn:schemas-microsoft-com:office:word" xmlns:w="http://schemas.openxmlformats.org/wordprocessingml/2006/main" xmlns:w14="http://schemas.microsoft.com/office/word/2010/wordml" xmlns:w15="http://schemas.microsoft.com/office/word/2012/wordml" xmlns:w16se="http://schemas.microsoft.com/office/word/2015/wordml/symex" xmlns:wpg="http://schemas.microsoft.com/office/word/2010/wordprocessingGroup" xmlns:wpi="http://schemas.microsoft.com/office/word/2010/wordprocessingInk" xmlns:wne="http://schemas.microsoft.com/office/word/2006/wordml" xmlns:wps="http://schemas.microsoft.com/office/word/2010/wordprocessingShape" mc:Ignorable="w14 w15 w16se wp14">
   <w15:commentEx w15:paraId="15E25CD1" w15:done="0"/>
   <w15:commentEx w15:paraId="67898AA2" w15:done="0"/>
-  <w15:commentEx w15:paraId="0B313283" w15:done="0"/>
+  <w15:commentEx w15:paraId="59EEC735" w15:done="0"/>
   <w15:commentEx w15:paraId="4E6F696C" w15:done="0"/>
 </w15:commentsEx>
 </file>
@@ -5288,7 +6264,7 @@
           <w:rPr>
             <w:noProof/>
           </w:rPr>
-          <w:t>8</w:t>
+          <w:t>2</w:t>
         </w:r>
         <w:r>
           <w:fldChar w:fldCharType="end"/>
@@ -6343,7 +7319,7 @@
 </file>
 
 <file path=customXml/itemProps1.xml><?xml version="1.0" encoding="utf-8"?>
-<ds:datastoreItem xmlns:ds="http://schemas.openxmlformats.org/officeDocument/2006/customXml" ds:itemID="{6692B9B9-36B6-4419-AC34-7B3B0CBEC997}">
+<ds:datastoreItem xmlns:ds="http://schemas.openxmlformats.org/officeDocument/2006/customXml" ds:itemID="{9BD89A85-6D7F-4CBF-8929-FE1264CE6491}">
   <ds:schemaRefs>
     <ds:schemaRef ds:uri="http://schemas.openxmlformats.org/officeDocument/2006/bibliography"/>
   </ds:schemaRefs>

</xml_diff>